<commit_message>
separate personal and statistics
</commit_message>
<xml_diff>
--- a/pdf/论文.docx
+++ b/pdf/论文.docx
@@ -98,20 +98,122 @@
       </w:r>
     </w:p>
     <w:p>
-      <w:pPr>
-        <w:rPr>
-          <w:rFonts w:hint="eastAsia"/>
-        </w:rPr>
-      </w:pPr>
+      <w:r>
+        <w:t>W</w:t>
+      </w:r>
+      <w:r>
+        <w:rPr>
+          <w:rFonts w:hint="eastAsia"/>
+        </w:rPr>
+        <w:t xml:space="preserve">eb </w:t>
+      </w:r>
+      <w:r>
+        <w:rPr>
+          <w:rFonts w:hint="eastAsia"/>
+        </w:rPr>
+        <w:t>应用分为客户端</w:t>
+      </w:r>
+      <w:r>
+        <w:t>和服务器端</w:t>
+      </w:r>
+      <w:r>
+        <w:rPr>
+          <w:rFonts w:hint="eastAsia"/>
+        </w:rPr>
+        <w:t>，</w:t>
+      </w:r>
+      <w:r>
+        <w:t>因此数据在</w:t>
+      </w:r>
+      <w:r>
+        <w:rPr>
+          <w:rFonts w:hint="eastAsia"/>
+        </w:rPr>
+        <w:t>客户端（即</w:t>
+      </w:r>
+      <w:r>
+        <w:t>浏览器</w:t>
+      </w:r>
+      <w:r>
+        <w:rPr>
+          <w:rFonts w:hint="eastAsia"/>
+        </w:rPr>
+        <w:t>）、</w:t>
+      </w:r>
+      <w:r>
+        <w:t>服务器（</w:t>
+      </w:r>
+      <w:r>
+        <w:rPr>
+          <w:rFonts w:hint="eastAsia"/>
+        </w:rPr>
+        <w:t>即</w:t>
+      </w:r>
+      <w:r>
+        <w:rPr>
+          <w:rFonts w:hint="eastAsia"/>
+        </w:rPr>
+        <w:t xml:space="preserve"> N</w:t>
+      </w:r>
+      <w:r>
+        <w:t xml:space="preserve">ode </w:t>
+      </w:r>
+      <w:r>
+        <w:rPr>
+          <w:rFonts w:hint="eastAsia"/>
+        </w:rPr>
+        <w:t>服务器</w:t>
+      </w:r>
+      <w:r>
+        <w:t>）</w:t>
+      </w:r>
+      <w:r>
+        <w:rPr>
+          <w:rFonts w:hint="eastAsia"/>
+        </w:rPr>
+        <w:t>以及</w:t>
+      </w:r>
+      <w:r>
+        <w:t>数据库（</w:t>
+      </w:r>
+      <w:r>
+        <w:rPr>
+          <w:rFonts w:hint="eastAsia"/>
+        </w:rPr>
+        <w:t>即</w:t>
+      </w:r>
+      <w:r>
+        <w:rPr>
+          <w:rFonts w:hint="eastAsia"/>
+        </w:rPr>
+        <w:t xml:space="preserve"> M</w:t>
+      </w:r>
+      <w:r>
+        <w:t>ongoDB</w:t>
+      </w:r>
+      <w:r>
+        <w:t>）</w:t>
+      </w:r>
+      <w:r>
+        <w:rPr>
+          <w:rFonts w:hint="eastAsia"/>
+        </w:rPr>
+        <w:t>之间流动</w:t>
+      </w:r>
+      <w:r>
+        <w:t>；</w:t>
+      </w:r>
+    </w:p>
+    <w:p>
       <w:r>
         <w:rPr>
           <w:noProof/>
         </w:rPr>
         <w:drawing>
-          <wp:inline distT="0" distB="0" distL="0" distR="0" wp14:anchorId="3DADE695" wp14:editId="0F6C59A9">
-            <wp:extent cx="5274310" cy="4354830"/>
-            <wp:effectExtent l="0" t="0" r="2540" b="7620"/>
-            <wp:docPr id="9" name="图片 9"/>
+          <wp:inline distT="0" distB="0" distL="0" distR="0">
+            <wp:extent cx="5267325" cy="3952875"/>
+            <wp:effectExtent l="0" t="0" r="9525" b="9525"/>
+            <wp:docPr id="10" name="图片 10" descr="D:\code\teaching-activities\pdf\imgs\数据流图.png"/>
             <wp:cNvGraphicFramePr>
               <a:graphicFrameLocks xmlns:a="http://schemas.openxmlformats.org/drawingml/2006/main" noChangeAspect="1"/>
             </wp:cNvGraphicFramePr>
@@ -119,23 +221,36 @@
               <a:graphicData uri="http://schemas.openxmlformats.org/drawingml/2006/picture">
                 <pic:pic xmlns:pic="http://schemas.openxmlformats.org/drawingml/2006/picture">
                   <pic:nvPicPr>
-                    <pic:cNvPr id="1" name=""/>
-                    <pic:cNvPicPr/>
+                    <pic:cNvPr id="0" name="Picture 1" descr="D:\code\teaching-activities\pdf\imgs\数据流图.png"/>
+                    <pic:cNvPicPr>
+                      <a:picLocks noChangeAspect="1" noChangeArrowheads="1"/>
+                    </pic:cNvPicPr>
                   </pic:nvPicPr>
                   <pic:blipFill>
-                    <a:blip r:embed="rId5"/>
+                    <a:blip r:embed="rId7" cstate="print">
+                      <a:extLst>
+                        <a:ext uri="{28A0092B-C50C-407E-A947-70E740481C1C}">
+                          <a14:useLocalDpi xmlns:a14="http://schemas.microsoft.com/office/drawing/2010/main" val="0"/>
+                        </a:ext>
+                      </a:extLst>
+                    </a:blip>
+                    <a:srcRect/>
                     <a:stretch>
                       <a:fillRect/>
                     </a:stretch>
                   </pic:blipFill>
-                  <pic:spPr>
+                  <pic:spPr bwMode="auto">
                     <a:xfrm>
                       <a:off x="0" y="0"/>
-                      <a:ext cx="5274310" cy="4354830"/>
+                      <a:ext cx="5267325" cy="3952875"/>
                     </a:xfrm>
                     <a:prstGeom prst="rect">
                       <a:avLst/>
                     </a:prstGeom>
+                    <a:noFill/>
+                    <a:ln>
+                      <a:noFill/>
+                    </a:ln>
                   </pic:spPr>
                 </pic:pic>
               </a:graphicData>
@@ -146,13 +261,6 @@
     </w:p>
     <w:p/>
     <w:p>
-      <w:pPr>
-        <w:rPr>
-          <w:rFonts w:hint="eastAsia"/>
-        </w:rPr>
-      </w:pPr>
-    </w:p>
-    <w:p>
       <w:r>
         <w:rPr>
           <w:rFonts w:hint="eastAsia"/>
@@ -219,197 +327,217 @@
         <w:rPr>
           <w:rFonts w:hint="eastAsia"/>
         </w:rPr>
+        <w:t xml:space="preserve"> JavaScrpt,</w:t>
+      </w:r>
+      <w:r>
+        <w:rPr>
+          <w:rFonts w:hint="eastAsia"/>
+        </w:rPr>
+        <w:t>使用</w:t>
+      </w:r>
+      <w:r>
+        <w:rPr>
+          <w:rFonts w:hint="eastAsia"/>
+        </w:rPr>
+        <w:t xml:space="preserve"> Vue.js </w:t>
+      </w:r>
+      <w:r>
+        <w:rPr>
+          <w:rFonts w:hint="eastAsia"/>
+        </w:rPr>
+        <w:t>搭建前端</w:t>
+      </w:r>
+      <w:r>
+        <w:rPr>
+          <w:rFonts w:hint="eastAsia"/>
+        </w:rPr>
+        <w:t xml:space="preserve"> View </w:t>
+      </w:r>
+      <w:r>
+        <w:rPr>
+          <w:rFonts w:hint="eastAsia"/>
+        </w:rPr>
+        <w:t>层及</w:t>
+      </w:r>
+      <w:r>
+        <w:rPr>
+          <w:rFonts w:hint="eastAsia"/>
+        </w:rPr>
+        <w:t xml:space="preserve"> Controller </w:t>
+      </w:r>
+      <w:r>
+        <w:rPr>
+          <w:rFonts w:hint="eastAsia"/>
+        </w:rPr>
+        <w:t>层，</w:t>
+      </w:r>
+    </w:p>
+    <w:p>
+      <w:r>
+        <w:rPr>
+          <w:rFonts w:hint="eastAsia"/>
+        </w:rPr>
+        <w:t xml:space="preserve">Stylus </w:t>
+      </w:r>
+      <w:r>
+        <w:rPr>
+          <w:rFonts w:hint="eastAsia"/>
+        </w:rPr>
+        <w:t>对</w:t>
+      </w:r>
+      <w:r>
+        <w:rPr>
+          <w:rFonts w:hint="eastAsia"/>
+        </w:rPr>
+        <w:t xml:space="preserve"> CSS </w:t>
+      </w:r>
+      <w:r>
+        <w:rPr>
+          <w:rFonts w:hint="eastAsia"/>
+        </w:rPr>
+        <w:t>样式进行预处理，</w:t>
+      </w:r>
+      <w:r>
+        <w:rPr>
+          <w:rFonts w:hint="eastAsia"/>
+        </w:rPr>
+        <w:t xml:space="preserve">webpack </w:t>
+      </w:r>
+      <w:r>
+        <w:rPr>
+          <w:rFonts w:hint="eastAsia"/>
+        </w:rPr>
+        <w:t>对静态资源进行打包、管理；</w:t>
+      </w:r>
+      <w:r>
+        <w:rPr>
+          <w:rFonts w:hint="eastAsia"/>
+        </w:rPr>
+        <w:t xml:space="preserve">express </w:t>
+      </w:r>
+      <w:r>
+        <w:rPr>
+          <w:rFonts w:hint="eastAsia"/>
+        </w:rPr>
+        <w:t>和</w:t>
+      </w:r>
+      <w:r>
+        <w:rPr>
+          <w:rFonts w:hint="eastAsia"/>
+        </w:rPr>
+        <w:t xml:space="preserve"> nodeJs </w:t>
+      </w:r>
+      <w:r>
+        <w:rPr>
+          <w:rFonts w:hint="eastAsia"/>
+        </w:rPr>
+        <w:t>结合搭建后端</w:t>
+      </w:r>
+      <w:r>
+        <w:rPr>
+          <w:rFonts w:hint="eastAsia"/>
+        </w:rPr>
+        <w:t xml:space="preserve"> Model </w:t>
+      </w:r>
+      <w:r>
+        <w:rPr>
+          <w:rFonts w:hint="eastAsia"/>
+        </w:rPr>
+        <w:t>层，进行业务处理等，使用非关系型数据库</w:t>
+      </w:r>
+      <w:r>
+        <w:rPr>
+          <w:rFonts w:hint="eastAsia"/>
+        </w:rPr>
+        <w:t xml:space="preserve"> MongoDB </w:t>
+      </w:r>
+      <w:r>
+        <w:rPr>
+          <w:rFonts w:hint="eastAsia"/>
+        </w:rPr>
+        <w:t>及其框架</w:t>
+      </w:r>
+      <w:r>
+        <w:rPr>
+          <w:rFonts w:hint="eastAsia"/>
+        </w:rPr>
+        <w:t xml:space="preserve"> Mongoose </w:t>
+      </w:r>
+      <w:r>
+        <w:rPr>
+          <w:rFonts w:hint="eastAsia"/>
+        </w:rPr>
+        <w:t>对数据进行管理。</w:t>
+      </w:r>
+    </w:p>
+    <w:p/>
+    <w:p>
+      <w:r>
+        <w:rPr>
+          <w:rFonts w:hint="eastAsia"/>
+        </w:rPr>
+        <w:t xml:space="preserve">2.1 </w:t>
+      </w:r>
+      <w:r>
+        <w:t>Vue.js</w:t>
+      </w:r>
+      <w:r>
+        <w:rPr>
+          <w:rFonts w:hint="eastAsia"/>
+        </w:rPr>
+        <w:t xml:space="preserve">          //</w:t>
+      </w:r>
+      <w:r>
+        <w:rPr>
+          <w:rFonts w:hint="eastAsia"/>
+        </w:rPr>
+        <w:t>以简练的语言描述它的特点以及选用该技术的原因</w:t>
+      </w:r>
+    </w:p>
+    <w:p/>
+    <w:p>
+      <w:r>
+        <w:rPr>
+          <w:rFonts w:hint="eastAsia"/>
+        </w:rPr>
+        <w:t>2.2 Vuex</w:t>
+      </w:r>
+    </w:p>
+    <w:p/>
+    <w:p>
+      <w:r>
+        <w:t>2.3 axios</w:t>
+      </w:r>
+    </w:p>
+    <w:p/>
+    <w:p>
+      <w:r>
+        <w:rPr>
+          <w:rFonts w:hint="eastAsia"/>
+        </w:rPr>
+        <w:lastRenderedPageBreak/>
+        <w:t>2.4</w:t>
+      </w:r>
+      <w:r>
+        <w:rPr>
+          <w:rFonts w:hint="eastAsia"/>
+        </w:rPr>
         <w:t xml:space="preserve"> </w:t>
       </w:r>
-      <w:proofErr w:type="spellStart"/>
-      <w:r>
-        <w:rPr>
-          <w:rFonts w:hint="eastAsia"/>
-        </w:rPr>
-        <w:t>JavaScrpt</w:t>
-      </w:r>
-      <w:proofErr w:type="spellEnd"/>
-      <w:r>
-        <w:rPr>
-          <w:rFonts w:hint="eastAsia"/>
-        </w:rPr>
-        <w:t>,</w:t>
-      </w:r>
-      <w:r>
-        <w:rPr>
-          <w:rFonts w:hint="eastAsia"/>
-        </w:rPr>
-        <w:t>使用</w:t>
-      </w:r>
-      <w:r>
-        <w:rPr>
-          <w:rFonts w:hint="eastAsia"/>
-        </w:rPr>
-        <w:t xml:space="preserve"> Vue.js </w:t>
-      </w:r>
-      <w:r>
-        <w:rPr>
-          <w:rFonts w:hint="eastAsia"/>
-        </w:rPr>
-        <w:t>搭建前端</w:t>
-      </w:r>
-      <w:r>
-        <w:rPr>
-          <w:rFonts w:hint="eastAsia"/>
-        </w:rPr>
-        <w:t xml:space="preserve"> View </w:t>
-      </w:r>
-      <w:r>
-        <w:rPr>
-          <w:rFonts w:hint="eastAsia"/>
-        </w:rPr>
-        <w:t>层及</w:t>
-      </w:r>
-      <w:r>
-        <w:rPr>
-          <w:rFonts w:hint="eastAsia"/>
-        </w:rPr>
-        <w:t xml:space="preserve"> Controller </w:t>
-      </w:r>
-      <w:r>
-        <w:rPr>
-          <w:rFonts w:hint="eastAsia"/>
-        </w:rPr>
-        <w:t>层，</w:t>
-      </w:r>
-    </w:p>
-    <w:p>
-      <w:r>
-        <w:rPr>
-          <w:rFonts w:hint="eastAsia"/>
-        </w:rPr>
-        <w:t xml:space="preserve">Stylus </w:t>
-      </w:r>
-      <w:r>
-        <w:rPr>
-          <w:rFonts w:hint="eastAsia"/>
-        </w:rPr>
-        <w:t>对</w:t>
-      </w:r>
-      <w:r>
-        <w:rPr>
-          <w:rFonts w:hint="eastAsia"/>
-        </w:rPr>
-        <w:t xml:space="preserve"> CSS </w:t>
-      </w:r>
-      <w:r>
-        <w:rPr>
-          <w:rFonts w:hint="eastAsia"/>
-        </w:rPr>
-        <w:t>样式进行预处理，</w:t>
-      </w:r>
-      <w:proofErr w:type="spellStart"/>
-      <w:r>
-        <w:rPr>
-          <w:rFonts w:hint="eastAsia"/>
-        </w:rPr>
-        <w:t>webpack</w:t>
-      </w:r>
-      <w:proofErr w:type="spellEnd"/>
-      <w:r>
-        <w:rPr>
-          <w:rFonts w:hint="eastAsia"/>
-        </w:rPr>
-        <w:t xml:space="preserve"> </w:t>
-      </w:r>
-      <w:r>
-        <w:rPr>
-          <w:rFonts w:hint="eastAsia"/>
-        </w:rPr>
-        <w:t>对静态资源进行打包、管理；</w:t>
-      </w:r>
-      <w:r>
-        <w:rPr>
-          <w:rFonts w:hint="eastAsia"/>
-        </w:rPr>
-        <w:t xml:space="preserve">express </w:t>
-      </w:r>
-      <w:r>
-        <w:rPr>
-          <w:rFonts w:hint="eastAsia"/>
-        </w:rPr>
-        <w:t>和</w:t>
-      </w:r>
-      <w:r>
-        <w:rPr>
-          <w:rFonts w:hint="eastAsia"/>
-        </w:rPr>
-        <w:t xml:space="preserve"> </w:t>
-      </w:r>
-      <w:proofErr w:type="spellStart"/>
-      <w:r>
-        <w:rPr>
-          <w:rFonts w:hint="eastAsia"/>
-        </w:rPr>
-        <w:t>nodeJs</w:t>
-      </w:r>
-      <w:proofErr w:type="spellEnd"/>
-      <w:r>
-        <w:rPr>
-          <w:rFonts w:hint="eastAsia"/>
-        </w:rPr>
-        <w:t xml:space="preserve"> </w:t>
-      </w:r>
-      <w:r>
-        <w:rPr>
-          <w:rFonts w:hint="eastAsia"/>
-        </w:rPr>
-        <w:t>结合搭建后端</w:t>
-      </w:r>
-      <w:r>
-        <w:rPr>
-          <w:rFonts w:hint="eastAsia"/>
-        </w:rPr>
-        <w:t xml:space="preserve"> Model </w:t>
-      </w:r>
-      <w:r>
-        <w:rPr>
-          <w:rFonts w:hint="eastAsia"/>
-        </w:rPr>
-        <w:t>层，进行业务处理等，使用非关系型数据库</w:t>
-      </w:r>
-      <w:r>
-        <w:rPr>
-          <w:rFonts w:hint="eastAsia"/>
-        </w:rPr>
-        <w:t xml:space="preserve"> </w:t>
-      </w:r>
-      <w:proofErr w:type="spellStart"/>
-      <w:r>
-        <w:rPr>
-          <w:rFonts w:hint="eastAsia"/>
-        </w:rPr>
-        <w:t>MongoDB</w:t>
-      </w:r>
-      <w:proofErr w:type="spellEnd"/>
-      <w:r>
-        <w:rPr>
-          <w:rFonts w:hint="eastAsia"/>
-        </w:rPr>
-        <w:t xml:space="preserve"> </w:t>
-      </w:r>
-      <w:r>
-        <w:rPr>
-          <w:rFonts w:hint="eastAsia"/>
-        </w:rPr>
-        <w:t>及其框架</w:t>
-      </w:r>
-      <w:r>
-        <w:rPr>
-          <w:rFonts w:hint="eastAsia"/>
-        </w:rPr>
-        <w:t xml:space="preserve"> Mongoose </w:t>
-      </w:r>
-      <w:r>
-        <w:rPr>
-          <w:rFonts w:hint="eastAsia"/>
-        </w:rPr>
-        <w:t>对数据进行管理。</w:t>
+      <w:r>
+        <w:t>Stylus</w:t>
+      </w:r>
+      <w:r>
+        <w:rPr>
+          <w:rFonts w:hint="eastAsia"/>
+        </w:rPr>
+        <w:t xml:space="preserve">    //</w:t>
+      </w:r>
+      <w:r>
+        <w:rPr>
+          <w:rFonts w:hint="eastAsia"/>
+        </w:rPr>
+        <w:t>以简练的语言描述它的特点以及选用该技术的原因</w:t>
       </w:r>
     </w:p>
     <w:p/>
@@ -418,109 +546,14 @@
         <w:rPr>
           <w:rFonts w:hint="eastAsia"/>
         </w:rPr>
-        <w:t xml:space="preserve">2.1 </w:t>
-      </w:r>
-      <w:r>
-        <w:t>Vue.js</w:t>
-      </w:r>
-      <w:r>
-        <w:rPr>
-          <w:rFonts w:hint="eastAsia"/>
-        </w:rPr>
-        <w:t xml:space="preserve">          //</w:t>
-      </w:r>
-      <w:r>
-        <w:rPr>
-          <w:rFonts w:hint="eastAsia"/>
-        </w:rPr>
-        <w:t>以简练的语言描述它的特点以及选用该技术的原因</w:t>
+        <w:t>2.5 Echart</w:t>
       </w:r>
     </w:p>
     <w:p/>
     <w:p>
       <w:r>
-        <w:rPr>
-          <w:rFonts w:hint="eastAsia"/>
-        </w:rPr>
-        <w:t xml:space="preserve">2.2 </w:t>
-      </w:r>
-      <w:proofErr w:type="spellStart"/>
-      <w:r>
-        <w:rPr>
-          <w:rFonts w:hint="eastAsia"/>
-        </w:rPr>
-        <w:t>Vuex</w:t>
-      </w:r>
-      <w:proofErr w:type="spellEnd"/>
-    </w:p>
-    <w:p/>
-    <w:p>
-      <w:r>
-        <w:t xml:space="preserve">2.3 </w:t>
-      </w:r>
-      <w:proofErr w:type="spellStart"/>
-      <w:r>
-        <w:t>axios</w:t>
-      </w:r>
-      <w:proofErr w:type="spellEnd"/>
-    </w:p>
-    <w:p/>
-    <w:p>
-      <w:r>
-        <w:rPr>
-          <w:rFonts w:hint="eastAsia"/>
-        </w:rPr>
-        <w:t>2.4</w:t>
-      </w:r>
-      <w:r>
-        <w:rPr>
-          <w:rFonts w:hint="eastAsia"/>
-        </w:rPr>
-        <w:t xml:space="preserve"> </w:t>
-      </w:r>
-      <w:r>
-        <w:t>Stylus</w:t>
-      </w:r>
-      <w:r>
-        <w:rPr>
-          <w:rFonts w:hint="eastAsia"/>
-        </w:rPr>
-        <w:t xml:space="preserve">    //</w:t>
-      </w:r>
-      <w:r>
-        <w:rPr>
-          <w:rFonts w:hint="eastAsia"/>
-        </w:rPr>
-        <w:t>以简练的语言描述它的特点以及选用该技术的原因</w:t>
-      </w:r>
-    </w:p>
-    <w:p/>
-    <w:p>
-      <w:r>
-        <w:rPr>
-          <w:rFonts w:hint="eastAsia"/>
-        </w:rPr>
-        <w:t xml:space="preserve">2.5 </w:t>
-      </w:r>
-      <w:proofErr w:type="spellStart"/>
-      <w:r>
-        <w:rPr>
-          <w:rFonts w:hint="eastAsia"/>
-        </w:rPr>
-        <w:t>Echart</w:t>
-      </w:r>
-      <w:proofErr w:type="spellEnd"/>
-    </w:p>
-    <w:p/>
-    <w:p>
-      <w:r>
-        <w:t xml:space="preserve">2.6 </w:t>
-      </w:r>
-      <w:proofErr w:type="spellStart"/>
-      <w:r>
-        <w:t>Webpack</w:t>
-      </w:r>
-      <w:proofErr w:type="spellEnd"/>
+        <w:t>2.6 Webpack</w:t>
+      </w:r>
     </w:p>
     <w:p>
       <w:r>
@@ -533,72 +566,56 @@
         <w:rPr>
           <w:rFonts w:hint="eastAsia"/>
         </w:rPr>
-        <w:t xml:space="preserve"> </w:t>
-      </w:r>
-      <w:proofErr w:type="spellStart"/>
+        <w:t xml:space="preserve"> Webapp </w:t>
+      </w:r>
+      <w:r>
+        <w:rPr>
+          <w:rFonts w:hint="eastAsia"/>
+        </w:rPr>
+        <w:t>模式。它们运行在现代的高级浏览器里，使用</w:t>
+      </w:r>
+      <w:r>
+        <w:rPr>
+          <w:rFonts w:hint="eastAsia"/>
+        </w:rPr>
+        <w:t xml:space="preserve"> HTML5</w:t>
+      </w:r>
+      <w:r>
+        <w:rPr>
+          <w:rFonts w:hint="eastAsia"/>
+        </w:rPr>
+        <w:t>、</w:t>
+      </w:r>
+      <w:r>
+        <w:rPr>
+          <w:rFonts w:hint="eastAsia"/>
+        </w:rPr>
+        <w:t xml:space="preserve"> CSS3</w:t>
+      </w:r>
+      <w:r>
+        <w:rPr>
+          <w:rFonts w:hint="eastAsia"/>
+        </w:rPr>
+        <w:t>、</w:t>
+      </w:r>
+      <w:r>
+        <w:rPr>
+          <w:rFonts w:hint="eastAsia"/>
+        </w:rPr>
+        <w:t xml:space="preserve"> ES6 </w:t>
+      </w:r>
+      <w:r>
+        <w:rPr>
+          <w:rFonts w:hint="eastAsia"/>
+        </w:rPr>
+        <w:t>等更新的技术来开发丰富的功能，网页已经不仅仅是完成浏览的基本需求，并且</w:t>
+      </w:r>
       <w:r>
         <w:rPr>
           <w:rFonts w:hint="eastAsia"/>
         </w:rPr>
         <w:t>Webapp</w:t>
       </w:r>
-      <w:proofErr w:type="spellEnd"/>
-      <w:r>
-        <w:rPr>
-          <w:rFonts w:hint="eastAsia"/>
-        </w:rPr>
-        <w:t xml:space="preserve"> </w:t>
-      </w:r>
-      <w:r>
-        <w:rPr>
-          <w:rFonts w:hint="eastAsia"/>
-        </w:rPr>
-        <w:t>模式。它们运行在现代的高级浏览器里，使用</w:t>
-      </w:r>
-      <w:r>
-        <w:rPr>
-          <w:rFonts w:hint="eastAsia"/>
-        </w:rPr>
-        <w:t xml:space="preserve"> HTML5</w:t>
-      </w:r>
-      <w:r>
-        <w:rPr>
-          <w:rFonts w:hint="eastAsia"/>
-        </w:rPr>
-        <w:t>、</w:t>
-      </w:r>
-      <w:r>
-        <w:rPr>
-          <w:rFonts w:hint="eastAsia"/>
-        </w:rPr>
-        <w:t xml:space="preserve"> CSS3</w:t>
-      </w:r>
-      <w:r>
-        <w:rPr>
-          <w:rFonts w:hint="eastAsia"/>
-        </w:rPr>
-        <w:t>、</w:t>
-      </w:r>
-      <w:r>
-        <w:rPr>
-          <w:rFonts w:hint="eastAsia"/>
-        </w:rPr>
-        <w:t xml:space="preserve"> ES6 </w:t>
-      </w:r>
-      <w:r>
-        <w:rPr>
-          <w:rFonts w:hint="eastAsia"/>
-        </w:rPr>
-        <w:t>等更新的技术来开发丰富的功能，网页已经不仅仅是完成浏览的基本需求，并且</w:t>
-      </w:r>
-      <w:proofErr w:type="spellStart"/>
-      <w:r>
-        <w:rPr>
-          <w:rFonts w:hint="eastAsia"/>
-        </w:rPr>
-        <w:t>Webapp</w:t>
-      </w:r>
-      <w:proofErr w:type="spellEnd"/>
       <w:r>
         <w:rPr>
           <w:rFonts w:hint="eastAsia"/>
@@ -833,13 +850,8 @@
     </w:p>
     <w:p>
       <w:r>
-        <w:t xml:space="preserve">② </w:t>
-      </w:r>
-      <w:proofErr w:type="spellStart"/>
-      <w:r>
-        <w:t>CommonJS</w:t>
-      </w:r>
-      <w:proofErr w:type="spellEnd"/>
+        <w:t>② CommonJS</w:t>
+      </w:r>
     </w:p>
     <w:p>
       <w:r>
@@ -906,16 +918,224 @@
         <w:rPr>
           <w:rFonts w:hint="eastAsia"/>
         </w:rPr>
+        <w:t xml:space="preserve"> module.exports </w:t>
+      </w:r>
+      <w:r>
+        <w:rPr>
+          <w:rFonts w:hint="eastAsia"/>
+        </w:rPr>
+        <w:t>导出指定</w:t>
+      </w:r>
+      <w:r>
+        <w:t>接口</w:t>
+      </w:r>
+      <w:r>
+        <w:rPr>
+          <w:rFonts w:hint="eastAsia"/>
+        </w:rPr>
+        <w:t>。</w:t>
+      </w:r>
+      <w:r>
+        <w:t>但是</w:t>
+      </w:r>
+      <w:r>
+        <w:rPr>
+          <w:rFonts w:hint="eastAsia"/>
+        </w:rPr>
+        <w:t>，在</w:t>
+      </w:r>
+      <w:r>
+        <w:t>浏览器</w:t>
+      </w:r>
+      <w:r>
+        <w:rPr>
+          <w:rFonts w:hint="eastAsia"/>
+        </w:rPr>
+        <w:t>资源</w:t>
+      </w:r>
+      <w:r>
+        <w:t>是异步加载的，</w:t>
+      </w:r>
+      <w:r>
+        <w:rPr>
+          <w:rFonts w:hint="eastAsia"/>
+        </w:rPr>
+        <w:t>不适合</w:t>
+      </w:r>
+      <w:r>
+        <w:t>同步模块加载</w:t>
+      </w:r>
+      <w:r>
+        <w:rPr>
+          <w:rFonts w:hint="eastAsia"/>
+        </w:rPr>
+        <w:t>的</w:t>
+      </w:r>
+      <w:r>
+        <w:t>方式</w:t>
+      </w:r>
+      <w:r>
+        <w:rPr>
+          <w:rFonts w:hint="eastAsia"/>
+        </w:rPr>
+        <w:t>；不能并行</w:t>
+      </w:r>
+      <w:r>
+        <w:t>加载多个模块；</w:t>
+      </w:r>
+    </w:p>
+    <w:p>
+      <w:r>
+        <w:t xml:space="preserve">③ </w:t>
+      </w:r>
+      <w:r>
+        <w:rPr>
+          <w:rFonts w:hint="eastAsia"/>
+        </w:rPr>
+        <w:t>AMD</w:t>
+      </w:r>
+    </w:p>
+    <w:p>
+      <w:r>
+        <w:rPr>
+          <w:rFonts w:hint="eastAsia"/>
+        </w:rPr>
+        <w:t>虽然</w:t>
+      </w:r>
+      <w:r>
+        <w:t>可以在浏览器中异步、并行加载多个模块，但</w:t>
+      </w:r>
+      <w:r>
+        <w:rPr>
+          <w:rFonts w:hint="eastAsia"/>
+        </w:rPr>
+        <w:t>却</w:t>
+      </w:r>
+      <w:r>
+        <w:t>提高了</w:t>
+      </w:r>
+      <w:r>
+        <w:rPr>
+          <w:rFonts w:hint="eastAsia"/>
+        </w:rPr>
+        <w:t>开发</w:t>
+      </w:r>
+      <w:r>
+        <w:t>成本，</w:t>
+      </w:r>
+      <w:r>
+        <w:rPr>
+          <w:rFonts w:hint="eastAsia"/>
+        </w:rPr>
         <w:t xml:space="preserve"> </w:t>
       </w:r>
-      <w:proofErr w:type="spellStart"/>
-      <w:r>
-        <w:rPr>
-          <w:rFonts w:hint="eastAsia"/>
-        </w:rPr>
-        <w:t>module.exports</w:t>
-      </w:r>
-      <w:proofErr w:type="spellEnd"/>
+      <w:r>
+        <w:rPr>
+          <w:rFonts w:hint="eastAsia"/>
+        </w:rPr>
+        <w:t>模块</w:t>
+      </w:r>
+      <w:r>
+        <w:t>定义方式</w:t>
+      </w:r>
+      <w:r>
+        <w:rPr>
+          <w:rFonts w:hint="eastAsia"/>
+        </w:rPr>
+        <w:t>语义</w:t>
+      </w:r>
+      <w:r>
+        <w:t>不顺畅，代码阅读和书写比较困难</w:t>
+      </w:r>
+    </w:p>
+    <w:p>
+      <w:r>
+        <w:rPr>
+          <w:rFonts w:hint="eastAsia"/>
+        </w:rPr>
+        <w:t>上面</w:t>
+      </w:r>
+      <w:r>
+        <w:t>提到的模块仅仅是指</w:t>
+      </w:r>
+      <w:r>
+        <w:rPr>
+          <w:rFonts w:hint="eastAsia"/>
+        </w:rPr>
+        <w:t xml:space="preserve"> JavaScript </w:t>
+      </w:r>
+      <w:r>
+        <w:rPr>
+          <w:rFonts w:hint="eastAsia"/>
+        </w:rPr>
+        <w:t>模块</w:t>
+      </w:r>
+      <w:r>
+        <w:t>文件，</w:t>
+      </w:r>
+      <w:r>
+        <w:rPr>
+          <w:rFonts w:hint="eastAsia"/>
+        </w:rPr>
+        <w:t>但</w:t>
+      </w:r>
+      <w:r>
+        <w:t>在前端开发中，还</w:t>
+      </w:r>
+      <w:r>
+        <w:rPr>
+          <w:rFonts w:hint="eastAsia"/>
+        </w:rPr>
+        <w:t>涉及</w:t>
+      </w:r>
+      <w:r>
+        <w:t>到</w:t>
+      </w:r>
+      <w:r>
+        <w:rPr>
+          <w:rFonts w:hint="eastAsia"/>
+        </w:rPr>
+        <w:t xml:space="preserve"> CSS</w:t>
+      </w:r>
+      <w:r>
+        <w:rPr>
+          <w:rFonts w:hint="eastAsia"/>
+        </w:rPr>
+        <w:t>、</w:t>
+      </w:r>
+      <w:r>
+        <w:t>图片、字体、</w:t>
+      </w:r>
+      <w:r>
+        <w:rPr>
+          <w:rFonts w:hint="eastAsia"/>
+        </w:rPr>
+        <w:t xml:space="preserve">HTML </w:t>
+      </w:r>
+      <w:r>
+        <w:rPr>
+          <w:rFonts w:hint="eastAsia"/>
+        </w:rPr>
+        <w:t>模板等</w:t>
+      </w:r>
+      <w:r>
+        <w:t>众多资源</w:t>
+      </w:r>
+      <w:r>
+        <w:rPr>
+          <w:rFonts w:hint="eastAsia"/>
+        </w:rPr>
+        <w:t>。</w:t>
+      </w:r>
+      <w:r>
+        <w:rPr>
+          <w:rFonts w:hint="eastAsia"/>
+        </w:rPr>
+        <w:t>如果</w:t>
+      </w:r>
+      <w:r>
+        <w:t>这些资源都可以视作模块，通过</w:t>
+      </w:r>
       <w:r>
         <w:rPr>
           <w:rFonts w:hint="eastAsia"/>
@@ -923,49 +1143,7 @@
         <w:t xml:space="preserve"> </w:t>
       </w:r>
       <w:r>
-        <w:rPr>
-          <w:rFonts w:hint="eastAsia"/>
-        </w:rPr>
-        <w:t>导出指定</w:t>
-      </w:r>
-      <w:r>
-        <w:t>接口</w:t>
-      </w:r>
-      <w:r>
-        <w:rPr>
-          <w:rFonts w:hint="eastAsia"/>
-        </w:rPr>
-        <w:t>。</w:t>
-      </w:r>
-      <w:r>
-        <w:t>但是</w:t>
-      </w:r>
-      <w:r>
-        <w:rPr>
-          <w:rFonts w:hint="eastAsia"/>
-        </w:rPr>
-        <w:t>，在</w:t>
-      </w:r>
-      <w:r>
-        <w:t>浏览器</w:t>
-      </w:r>
-      <w:r>
-        <w:rPr>
-          <w:rFonts w:hint="eastAsia"/>
-        </w:rPr>
-        <w:t>资源</w:t>
-      </w:r>
-      <w:r>
-        <w:t>是异步加载的，</w:t>
-      </w:r>
-      <w:r>
-        <w:rPr>
-          <w:rFonts w:hint="eastAsia"/>
-        </w:rPr>
-        <w:t>不适合</w:t>
-      </w:r>
-      <w:r>
-        <w:t>同步模块加载</w:t>
+        <w:t xml:space="preserve">require </w:t>
       </w:r>
       <w:r>
         <w:rPr>
@@ -974,97 +1152,141 @@
         <w:t>的</w:t>
       </w:r>
       <w:r>
-        <w:t>方式</w:t>
-      </w:r>
-      <w:r>
-        <w:rPr>
-          <w:rFonts w:hint="eastAsia"/>
-        </w:rPr>
-        <w:t>；不能并行</w:t>
-      </w:r>
-      <w:r>
-        <w:t>加载多个模块；</w:t>
-      </w:r>
-    </w:p>
-    <w:p>
-      <w:r>
-        <w:t xml:space="preserve">③ </w:t>
-      </w:r>
-      <w:r>
-        <w:rPr>
-          <w:rFonts w:hint="eastAsia"/>
-        </w:rPr>
-        <w:t>AMD</w:t>
-      </w:r>
-    </w:p>
-    <w:p>
-      <w:r>
-        <w:rPr>
-          <w:rFonts w:hint="eastAsia"/>
-        </w:rPr>
-        <w:t>虽然</w:t>
-      </w:r>
-      <w:r>
-        <w:t>可以在浏览器中异步、并行加载多个模块，但</w:t>
-      </w:r>
-      <w:r>
-        <w:rPr>
-          <w:rFonts w:hint="eastAsia"/>
-        </w:rPr>
-        <w:t>却</w:t>
-      </w:r>
-      <w:r>
-        <w:t>提高了</w:t>
-      </w:r>
-      <w:r>
-        <w:rPr>
-          <w:rFonts w:hint="eastAsia"/>
-        </w:rPr>
-        <w:t>开发</w:t>
-      </w:r>
-      <w:r>
-        <w:t>成本，</w:t>
-      </w:r>
-      <w:r>
-        <w:rPr>
-          <w:rFonts w:hint="eastAsia"/>
-        </w:rPr>
+        <w:t>方式加载，将带来优雅的开发体验。</w:t>
+      </w:r>
+    </w:p>
+    <w:p>
+      <w:r>
+        <w:rPr>
+          <w:rFonts w:hint="eastAsia"/>
+        </w:rPr>
+        <w:t>Web</w:t>
+      </w:r>
+      <w:r>
+        <w:t>p</w:t>
+      </w:r>
+      <w:r>
+        <w:rPr>
+          <w:rFonts w:hint="eastAsia"/>
+        </w:rPr>
+        <w:t>ack</w:t>
+      </w:r>
+      <w:r>
         <w:t xml:space="preserve"> </w:t>
       </w:r>
       <w:r>
         <w:rPr>
           <w:rFonts w:hint="eastAsia"/>
         </w:rPr>
+        <w:t>是前端</w:t>
+      </w:r>
+      <w:r>
+        <w:t>资源模块化管理和打包工具。它可以将许多松散的模块按照依赖和规则打包</w:t>
+      </w:r>
+      <w:r>
+        <w:rPr>
+          <w:rFonts w:hint="eastAsia"/>
+        </w:rPr>
+        <w:t>成</w:t>
+      </w:r>
+      <w:r>
+        <w:t>符合生产环境部署的前端资源。还</w:t>
+      </w:r>
+      <w:r>
+        <w:rPr>
+          <w:rFonts w:hint="eastAsia"/>
+        </w:rPr>
+        <w:t>可以</w:t>
+      </w:r>
+      <w:r>
+        <w:t>将按需加载的模块进行代码分隔，等到</w:t>
+      </w:r>
+      <w:r>
+        <w:rPr>
+          <w:rFonts w:hint="eastAsia"/>
+        </w:rPr>
+        <w:t>实际</w:t>
+      </w:r>
+      <w:r>
+        <w:t>需要的时候在异步加载。</w:t>
+      </w:r>
+      <w:r>
+        <w:rPr>
+          <w:rFonts w:hint="eastAsia"/>
+        </w:rPr>
+        <w:t>在编译</w:t>
+      </w:r>
+      <w:r>
+        <w:t>的时候，对整个代码进行静态分析，分析出</w:t>
+      </w:r>
+      <w:r>
+        <w:rPr>
+          <w:rFonts w:hint="eastAsia"/>
+        </w:rPr>
+        <w:t>各个</w:t>
+      </w:r>
+      <w:r>
+        <w:t>模块的类型和依赖关系，将不同类型的模块交给适配的加载器</w:t>
+      </w:r>
+      <w:r>
+        <w:rPr>
+          <w:rFonts w:hint="eastAsia"/>
+        </w:rPr>
+        <w:t xml:space="preserve"> </w:t>
+      </w:r>
+      <w:r>
+        <w:t xml:space="preserve">loader </w:t>
+      </w:r>
+      <w:r>
+        <w:rPr>
+          <w:rFonts w:hint="eastAsia"/>
+        </w:rPr>
+        <w:t>处理。</w:t>
+      </w:r>
+      <w:r>
+        <w:t>通过</w:t>
+      </w:r>
+      <w:r>
+        <w:rPr>
+          <w:rFonts w:hint="eastAsia"/>
+        </w:rPr>
+        <w:t xml:space="preserve"> </w:t>
+      </w:r>
+      <w:r>
+        <w:t xml:space="preserve">loader </w:t>
+      </w:r>
+      <w:r>
+        <w:rPr>
+          <w:rFonts w:hint="eastAsia"/>
+        </w:rPr>
+        <w:t>的</w:t>
+      </w:r>
+      <w:r>
+        <w:t>转换，任何形式的资源都可以视作模块，如</w:t>
+      </w:r>
+      <w:r>
+        <w:rPr>
+          <w:rFonts w:hint="eastAsia"/>
+        </w:rPr>
+        <w:t xml:space="preserve"> C</w:t>
+      </w:r>
+      <w:r>
+        <w:t xml:space="preserve">ommonJs </w:t>
+      </w:r>
+      <w:r>
+        <w:rPr>
+          <w:rFonts w:hint="eastAsia"/>
+        </w:rPr>
         <w:t>模块</w:t>
       </w:r>
       <w:r>
-        <w:t>定义方式</w:t>
-      </w:r>
-      <w:r>
-        <w:rPr>
-          <w:rFonts w:hint="eastAsia"/>
-        </w:rPr>
-        <w:t>语义</w:t>
-      </w:r>
-      <w:r>
-        <w:t>不顺畅，代码阅读和书写比较困难</w:t>
-      </w:r>
-    </w:p>
-    <w:p>
-      <w:r>
-        <w:rPr>
-          <w:rFonts w:hint="eastAsia"/>
-        </w:rPr>
-        <w:t>上面</w:t>
-      </w:r>
-      <w:r>
-        <w:t>提到的模块仅仅是指</w:t>
-      </w:r>
-      <w:r>
-        <w:rPr>
-          <w:rFonts w:hint="eastAsia"/>
-        </w:rPr>
-        <w:t xml:space="preserve"> JavaScript </w:t>
+        <w:t>、</w:t>
+      </w:r>
+      <w:r>
+        <w:rPr>
+          <w:rFonts w:hint="eastAsia"/>
+        </w:rPr>
+        <w:t xml:space="preserve">AMD </w:t>
       </w:r>
       <w:r>
         <w:rPr>
@@ -1073,208 +1295,53 @@
         <w:t>模块</w:t>
       </w:r>
       <w:r>
-        <w:t>文件，</w:t>
-      </w:r>
-      <w:r>
-        <w:rPr>
-          <w:rFonts w:hint="eastAsia"/>
-        </w:rPr>
-        <w:t>但</w:t>
-      </w:r>
-      <w:r>
-        <w:t>在前端开发中，还</w:t>
-      </w:r>
-      <w:r>
-        <w:rPr>
-          <w:rFonts w:hint="eastAsia"/>
-        </w:rPr>
-        <w:t>涉及</w:t>
-      </w:r>
-      <w:r>
-        <w:t>到</w:t>
-      </w:r>
-      <w:r>
-        <w:rPr>
-          <w:rFonts w:hint="eastAsia"/>
-        </w:rPr>
-        <w:t xml:space="preserve"> CSS</w:t>
-      </w:r>
-      <w:r>
-        <w:rPr>
-          <w:rFonts w:hint="eastAsia"/>
-        </w:rPr>
         <w:t>、</w:t>
       </w:r>
       <w:r>
-        <w:t>图片、字体、</w:t>
-      </w:r>
-      <w:r>
-        <w:rPr>
-          <w:rFonts w:hint="eastAsia"/>
-        </w:rPr>
-        <w:t xml:space="preserve">HTML </w:t>
-      </w:r>
-      <w:r>
-        <w:rPr>
-          <w:rFonts w:hint="eastAsia"/>
-        </w:rPr>
-        <w:t>模板等</w:t>
-      </w:r>
-      <w:r>
-        <w:t>众多资源</w:t>
-      </w:r>
-      <w:r>
-        <w:rPr>
-          <w:rFonts w:hint="eastAsia"/>
-        </w:rPr>
-        <w:t>。</w:t>
-      </w:r>
-      <w:r>
-        <w:rPr>
-          <w:rFonts w:hint="eastAsia"/>
-        </w:rPr>
-        <w:t>如果</w:t>
-      </w:r>
-      <w:r>
-        <w:t>这些资源都可以视作模块，通过</w:t>
-      </w:r>
-      <w:r>
-        <w:rPr>
-          <w:rFonts w:hint="eastAsia"/>
-        </w:rPr>
+        <w:rPr>
+          <w:rFonts w:hint="eastAsia"/>
+        </w:rPr>
+        <w:t>ES6</w:t>
+      </w:r>
+      <w:r>
         <w:t xml:space="preserve"> </w:t>
       </w:r>
       <w:r>
-        <w:t xml:space="preserve">require </w:t>
-      </w:r>
-      <w:r>
-        <w:rPr>
-          <w:rFonts w:hint="eastAsia"/>
-        </w:rPr>
-        <w:t>的</w:t>
-      </w:r>
-      <w:r>
-        <w:t>方式加载，将带来优雅的开发体验。</w:t>
-      </w:r>
-    </w:p>
-    <w:p>
-      <w:proofErr w:type="spellStart"/>
-      <w:r>
-        <w:rPr>
-          <w:rFonts w:hint="eastAsia"/>
-        </w:rPr>
-        <w:t>Web</w:t>
-      </w:r>
-      <w:r>
-        <w:t>p</w:t>
-      </w:r>
-      <w:r>
-        <w:rPr>
-          <w:rFonts w:hint="eastAsia"/>
-        </w:rPr>
-        <w:t>ack</w:t>
-      </w:r>
-      <w:proofErr w:type="spellEnd"/>
-      <w:r>
-        <w:t xml:space="preserve"> </w:t>
-      </w:r>
-      <w:r>
-        <w:rPr>
-          <w:rFonts w:hint="eastAsia"/>
-        </w:rPr>
-        <w:t>是前端</w:t>
-      </w:r>
-      <w:r>
-        <w:t>资源模块化管理和打包工具。它可以将许多松散的模块按照依赖和规则打包</w:t>
-      </w:r>
-      <w:r>
-        <w:rPr>
-          <w:rFonts w:hint="eastAsia"/>
-        </w:rPr>
-        <w:t>成</w:t>
-      </w:r>
-      <w:r>
-        <w:t>符合生产环境部署的前端资源。还</w:t>
-      </w:r>
-      <w:r>
-        <w:rPr>
-          <w:rFonts w:hint="eastAsia"/>
-        </w:rPr>
-        <w:t>可以</w:t>
-      </w:r>
-      <w:r>
-        <w:t>将按需加载的模块进行代码分隔，等到</w:t>
-      </w:r>
-      <w:r>
-        <w:rPr>
-          <w:rFonts w:hint="eastAsia"/>
-        </w:rPr>
-        <w:t>实际</w:t>
-      </w:r>
-      <w:r>
-        <w:t>需要的时候在异步加载。</w:t>
-      </w:r>
-      <w:r>
-        <w:rPr>
-          <w:rFonts w:hint="eastAsia"/>
-        </w:rPr>
-        <w:t>在编译</w:t>
-      </w:r>
-      <w:r>
-        <w:t>的时候，对整个代码进行静态分析，分析出</w:t>
-      </w:r>
-      <w:r>
-        <w:rPr>
-          <w:rFonts w:hint="eastAsia"/>
-        </w:rPr>
-        <w:t>各个</w:t>
-      </w:r>
-      <w:r>
-        <w:t>模块的类型和依赖关系，将不同类型的模块交给适配的加载器</w:t>
-      </w:r>
-      <w:r>
-        <w:rPr>
-          <w:rFonts w:hint="eastAsia"/>
-        </w:rPr>
-        <w:t xml:space="preserve"> </w:t>
-      </w:r>
-      <w:r>
-        <w:t xml:space="preserve">loader </w:t>
-      </w:r>
-      <w:r>
-        <w:rPr>
-          <w:rFonts w:hint="eastAsia"/>
-        </w:rPr>
-        <w:t>处理。</w:t>
-      </w:r>
-      <w:r>
-        <w:t>通过</w:t>
-      </w:r>
-      <w:r>
-        <w:rPr>
-          <w:rFonts w:hint="eastAsia"/>
-        </w:rPr>
-        <w:t xml:space="preserve"> </w:t>
-      </w:r>
-      <w:r>
-        <w:t xml:space="preserve">loader </w:t>
-      </w:r>
-      <w:r>
-        <w:rPr>
-          <w:rFonts w:hint="eastAsia"/>
-        </w:rPr>
-        <w:t>的</w:t>
-      </w:r>
-      <w:r>
-        <w:t>转换，任何形式的资源都可以视作模块，如</w:t>
-      </w:r>
-      <w:r>
-        <w:rPr>
-          <w:rFonts w:hint="eastAsia"/>
-        </w:rPr>
-        <w:t xml:space="preserve"> </w:t>
-      </w:r>
-      <w:proofErr w:type="spellStart"/>
+        <w:rPr>
+          <w:rFonts w:hint="eastAsia"/>
+        </w:rPr>
+        <w:t>模块</w:t>
+      </w:r>
+      <w:r>
+        <w:t>、</w:t>
+      </w:r>
+      <w:r>
+        <w:rPr>
+          <w:rFonts w:hint="eastAsia"/>
+        </w:rPr>
+        <w:t>CSS</w:t>
+      </w:r>
+      <w:r>
+        <w:rPr>
+          <w:rFonts w:hint="eastAsia"/>
+        </w:rPr>
+        <w:t>、图片</w:t>
+      </w:r>
+      <w:r>
+        <w:t>、</w:t>
+      </w:r>
+      <w:r>
+        <w:rPr>
+          <w:rFonts w:hint="eastAsia"/>
+        </w:rPr>
+        <w:t>JSON</w:t>
+      </w:r>
+      <w:r>
+        <w:rPr>
+          <w:rFonts w:hint="eastAsia"/>
+        </w:rPr>
+        <w:t>、</w:t>
+      </w:r>
       <w:r>
         <w:rPr>
           <w:rFonts w:hint="eastAsia"/>
@@ -1282,92 +1349,8 @@
         <w:t>C</w:t>
       </w:r>
       <w:r>
-        <w:t>ommonJs</w:t>
-      </w:r>
-      <w:proofErr w:type="spellEnd"/>
-      <w:r>
-        <w:t xml:space="preserve"> </w:t>
-      </w:r>
-      <w:r>
-        <w:rPr>
-          <w:rFonts w:hint="eastAsia"/>
-        </w:rPr>
-        <w:t>模块</w:t>
-      </w:r>
-      <w:r>
-        <w:t>、</w:t>
-      </w:r>
-      <w:r>
-        <w:rPr>
-          <w:rFonts w:hint="eastAsia"/>
-        </w:rPr>
-        <w:t xml:space="preserve">AMD </w:t>
-      </w:r>
-      <w:r>
-        <w:rPr>
-          <w:rFonts w:hint="eastAsia"/>
-        </w:rPr>
-        <w:t>模块</w:t>
-      </w:r>
-      <w:r>
-        <w:t>、</w:t>
-      </w:r>
-      <w:r>
-        <w:rPr>
-          <w:rFonts w:hint="eastAsia"/>
-        </w:rPr>
-        <w:t>ES6</w:t>
-      </w:r>
-      <w:r>
-        <w:t xml:space="preserve"> </w:t>
-      </w:r>
-      <w:r>
-        <w:rPr>
-          <w:rFonts w:hint="eastAsia"/>
-        </w:rPr>
-        <w:t>模块</w:t>
-      </w:r>
-      <w:r>
-        <w:t>、</w:t>
-      </w:r>
-      <w:r>
-        <w:rPr>
-          <w:rFonts w:hint="eastAsia"/>
-        </w:rPr>
-        <w:t>CSS</w:t>
-      </w:r>
-      <w:r>
-        <w:rPr>
-          <w:rFonts w:hint="eastAsia"/>
-        </w:rPr>
-        <w:t>、图片</w:t>
-      </w:r>
-      <w:r>
-        <w:t>、</w:t>
-      </w:r>
-      <w:r>
-        <w:rPr>
-          <w:rFonts w:hint="eastAsia"/>
-        </w:rPr>
-        <w:t>JSON</w:t>
-      </w:r>
-      <w:r>
-        <w:rPr>
-          <w:rFonts w:hint="eastAsia"/>
-        </w:rPr>
-        <w:t>、</w:t>
-      </w:r>
-      <w:proofErr w:type="spellStart"/>
-      <w:r>
-        <w:rPr>
-          <w:rFonts w:hint="eastAsia"/>
-        </w:rPr>
-        <w:t>C</w:t>
-      </w:r>
-      <w:r>
         <w:t>offescript</w:t>
       </w:r>
-      <w:proofErr w:type="spellEnd"/>
       <w:r>
         <w:rPr>
           <w:rFonts w:hint="eastAsia"/>
@@ -1774,11 +1757,7 @@
         <w:t>的</w:t>
       </w:r>
       <w:r>
-        <w:t>设计非常适</w:t>
-      </w:r>
-      <w:r>
-        <w:lastRenderedPageBreak/>
-        <w:t>合于后端的网络服务编程，</w:t>
+        <w:t>设计非常适合于后端的网络服务编程，</w:t>
       </w:r>
       <w:r>
         <w:rPr>
@@ -1822,6 +1801,7 @@
         <w:rPr>
           <w:rFonts w:hint="eastAsia"/>
         </w:rPr>
+        <w:lastRenderedPageBreak/>
         <w:t>服务器</w:t>
       </w:r>
       <w:r>
@@ -1937,29 +1917,7 @@
           <w:szCs w:val="23"/>
           <w:shd w:val="clear" w:color="auto" w:fill="FFFFFF"/>
         </w:rPr>
-        <w:t>在相对</w:t>
-      </w:r>
-      <w:proofErr w:type="gramStart"/>
-      <w:r>
-        <w:rPr>
-          <w:rFonts w:ascii="Helvetica" w:hAnsi="Helvetica" w:cs="Helvetica"/>
-          <w:color w:val="262626"/>
-          <w:sz w:val="23"/>
-          <w:szCs w:val="23"/>
-          <w:shd w:val="clear" w:color="auto" w:fill="FFFFFF"/>
-        </w:rPr>
-        <w:t>低系统</w:t>
-      </w:r>
-      <w:proofErr w:type="gramEnd"/>
-      <w:r>
-        <w:rPr>
-          <w:rFonts w:ascii="Helvetica" w:hAnsi="Helvetica" w:cs="Helvetica"/>
-          <w:color w:val="262626"/>
-          <w:sz w:val="23"/>
-          <w:szCs w:val="23"/>
-          <w:shd w:val="clear" w:color="auto" w:fill="FFFFFF"/>
-        </w:rPr>
-        <w:t>资源耗用下的高性能与出众的负载能力</w:t>
+        <w:t>在相对低系统资源耗用下的高性能与出众的负载能力</w:t>
       </w:r>
       <w:r>
         <w:t>。</w:t>
@@ -2004,11 +1962,9 @@
       <w:r>
         <w:t>包管理器</w:t>
       </w:r>
-      <w:proofErr w:type="spellStart"/>
       <w:r>
         <w:t>npm</w:t>
       </w:r>
-      <w:proofErr w:type="spellEnd"/>
       <w:r>
         <w:rPr>
           <w:rFonts w:hint="eastAsia"/>
@@ -2021,11 +1977,9 @@
       <w:r>
         <w:t>包管理器</w:t>
       </w:r>
-      <w:proofErr w:type="spellStart"/>
       <w:r>
         <w:t>npm</w:t>
       </w:r>
-      <w:proofErr w:type="spellEnd"/>
       <w:r>
         <w:t>是全球最大的开源库生态系统。</w:t>
       </w:r>
@@ -2176,7 +2130,6 @@
       <w:r>
         <w:t>、</w:t>
       </w:r>
-      <w:proofErr w:type="spellStart"/>
       <w:r>
         <w:rPr>
           <w:rFonts w:hint="eastAsia"/>
@@ -2186,7 +2139,6 @@
       <w:r>
         <w:t>gnix</w:t>
       </w:r>
-      <w:proofErr w:type="spellEnd"/>
       <w:r>
         <w:rPr>
           <w:rFonts w:hint="eastAsia"/>
@@ -2254,22 +2206,14 @@
     <w:p/>
     <w:p>
       <w:r>
-        <w:t xml:space="preserve">2.8 </w:t>
-      </w:r>
-      <w:proofErr w:type="spellStart"/>
-      <w:r>
-        <w:t>MongoDB</w:t>
-      </w:r>
-      <w:proofErr w:type="spellEnd"/>
-      <w:r>
-        <w:t xml:space="preserve"> </w:t>
+        <w:t xml:space="preserve">2.8 MongoDB </w:t>
       </w:r>
     </w:p>
     <w:p>
       <w:r>
         <w:tab/>
       </w:r>
-      <w:hyperlink r:id="rId6" w:tgtFrame="_blank" w:history="1">
+      <w:hyperlink r:id="rId8" w:tgtFrame="_blank" w:history="1">
         <w:r>
           <w:rPr>
             <w:rStyle w:val="a3"/>
@@ -2444,7 +2388,6 @@
         </w:rPr>
         <w:t>因此可以存储比较复杂的数据类型。</w:t>
       </w:r>
-      <w:proofErr w:type="spellStart"/>
       <w:r>
         <w:rPr>
           <w:rFonts w:ascii="Arial" w:hAnsi="Arial" w:cs="Arial"/>
@@ -2454,7 +2397,6 @@
         </w:rPr>
         <w:t>MongoDB</w:t>
       </w:r>
-      <w:proofErr w:type="spellEnd"/>
       <w:r>
         <w:rPr>
           <w:rFonts w:ascii="Arial" w:hAnsi="Arial" w:cs="Arial" w:hint="eastAsia"/>
@@ -2667,16 +2609,17 @@
         <w:t>分析</w:t>
       </w:r>
     </w:p>
+    <w:p/>
     <w:p>
       <w:r>
         <w:rPr>
           <w:noProof/>
         </w:rPr>
         <w:drawing>
-          <wp:inline distT="0" distB="0" distL="0" distR="0" wp14:anchorId="6077C354" wp14:editId="6D8D58E3">
-            <wp:extent cx="4501538" cy="2496820"/>
+          <wp:inline distT="0" distB="0" distL="0" distR="0">
+            <wp:extent cx="5267325" cy="2809875"/>
             <wp:effectExtent l="0" t="0" r="0" b="0"/>
-            <wp:docPr id="1" name="图片 1"/>
+            <wp:docPr id="12" name="图片 12" descr="D:\code\teaching-activities\pdf\imgs\毕设系统架构图.png"/>
             <wp:cNvGraphicFramePr>
               <a:graphicFrameLocks xmlns:a="http://schemas.openxmlformats.org/drawingml/2006/main" noChangeAspect="1"/>
             </wp:cNvGraphicFramePr>
@@ -2684,23 +2627,36 @@
               <a:graphicData uri="http://schemas.openxmlformats.org/drawingml/2006/picture">
                 <pic:pic xmlns:pic="http://schemas.openxmlformats.org/drawingml/2006/picture">
                   <pic:nvPicPr>
-                    <pic:cNvPr id="1" name=""/>
-                    <pic:cNvPicPr/>
+                    <pic:cNvPr id="0" name="Picture 3" descr="D:\code\teaching-activities\pdf\imgs\毕设系统架构图.png"/>
+                    <pic:cNvPicPr>
+                      <a:picLocks noChangeAspect="1" noChangeArrowheads="1"/>
+                    </pic:cNvPicPr>
                   </pic:nvPicPr>
                   <pic:blipFill>
-                    <a:blip r:embed="rId7"/>
+                    <a:blip r:embed="rId9">
+                      <a:extLst>
+                        <a:ext uri="{28A0092B-C50C-407E-A947-70E740481C1C}">
+                          <a14:useLocalDpi xmlns:a14="http://schemas.microsoft.com/office/drawing/2010/main" val="0"/>
+                        </a:ext>
+                      </a:extLst>
+                    </a:blip>
+                    <a:srcRect/>
                     <a:stretch>
                       <a:fillRect/>
                     </a:stretch>
                   </pic:blipFill>
-                  <pic:spPr>
+                  <pic:spPr bwMode="auto">
                     <a:xfrm>
                       <a:off x="0" y="0"/>
-                      <a:ext cx="4503078" cy="2497674"/>
+                      <a:ext cx="5267325" cy="2809875"/>
                     </a:xfrm>
                     <a:prstGeom prst="rect">
                       <a:avLst/>
                     </a:prstGeom>
+                    <a:noFill/>
+                    <a:ln>
+                      <a:noFill/>
+                    </a:ln>
                   </pic:spPr>
                 </pic:pic>
               </a:graphicData>
@@ -2711,10 +2667,52 @@
     </w:p>
     <w:p>
       <w:pPr>
-        <w:rPr>
-          <w:rFonts w:hint="eastAsia"/>
-        </w:rPr>
+        <w:jc w:val="center"/>
       </w:pPr>
+      <w:r>
+        <w:rPr>
+          <w:rFonts w:hint="eastAsia"/>
+        </w:rPr>
+        <w:lastRenderedPageBreak/>
+        <w:t>图</w:t>
+      </w:r>
+      <w:r>
+        <w:rPr>
+          <w:rFonts w:hint="eastAsia"/>
+        </w:rPr>
+        <w:t>2.1</w:t>
+      </w:r>
+      <w:r>
+        <w:rPr>
+          <w:rFonts w:hint="eastAsia"/>
+        </w:rPr>
+        <w:t>系统架构图</w:t>
+      </w:r>
+    </w:p>
+    <w:p>
+      <w:pPr>
+        <w:jc w:val="center"/>
+      </w:pPr>
+      <w:r>
+        <w:rPr>
+          <w:rFonts w:hint="eastAsia"/>
+        </w:rPr>
+        <w:t>F</w:t>
+      </w:r>
+      <w:r>
+        <w:t>ig 2</w:t>
+      </w:r>
+      <w:r>
+        <w:rPr>
+          <w:rFonts w:hint="eastAsia"/>
+        </w:rPr>
+        <w:t>.1 System Function Diagram</w:t>
+      </w:r>
+    </w:p>
+    <w:p>
+      <w:pPr>
+        <w:jc w:val="center"/>
+      </w:pPr>
     </w:p>
     <w:p>
       <w:r>
@@ -2738,7 +2736,6 @@
     </w:p>
     <w:p>
       <w:r>
-        <w:lastRenderedPageBreak/>
         <w:tab/>
       </w:r>
       <w:r>
@@ -2929,11 +2926,6 @@
       </w:r>
     </w:p>
     <w:p>
-      <w:pPr>
-        <w:rPr>
-          <w:rFonts w:hint="eastAsia"/>
-        </w:rPr>
-      </w:pPr>
       <w:r>
         <w:tab/>
       </w:r>
@@ -2942,10 +2934,10 @@
           <w:noProof/>
         </w:rPr>
         <w:drawing>
-          <wp:inline distT="0" distB="0" distL="0" distR="0" wp14:anchorId="6297E177" wp14:editId="77B18CBC">
-            <wp:extent cx="3838423" cy="3158172"/>
-            <wp:effectExtent l="0" t="0" r="0" b="4445"/>
-            <wp:docPr id="2" name="图片 2"/>
+          <wp:inline distT="0" distB="0" distL="0" distR="0">
+            <wp:extent cx="5267325" cy="5010150"/>
+            <wp:effectExtent l="0" t="0" r="9525" b="0"/>
+            <wp:docPr id="2" name="图片 2" descr="D:\code\teaching-activities\pdf\imgs\毕设普通用户登录用例图.png"/>
             <wp:cNvGraphicFramePr>
               <a:graphicFrameLocks xmlns:a="http://schemas.openxmlformats.org/drawingml/2006/main" noChangeAspect="1"/>
             </wp:cNvGraphicFramePr>
@@ -2953,23 +2945,36 @@
               <a:graphicData uri="http://schemas.openxmlformats.org/drawingml/2006/picture">
                 <pic:pic xmlns:pic="http://schemas.openxmlformats.org/drawingml/2006/picture">
                   <pic:nvPicPr>
-                    <pic:cNvPr id="1" name=""/>
-                    <pic:cNvPicPr/>
+                    <pic:cNvPr id="0" name="Picture 2" descr="D:\code\teaching-activities\pdf\imgs\毕设普通用户登录用例图.png"/>
+                    <pic:cNvPicPr>
+                      <a:picLocks noChangeAspect="1" noChangeArrowheads="1"/>
+                    </pic:cNvPicPr>
                   </pic:nvPicPr>
                   <pic:blipFill>
-                    <a:blip r:embed="rId8"/>
+                    <a:blip r:embed="rId10">
+                      <a:extLst>
+                        <a:ext uri="{28A0092B-C50C-407E-A947-70E740481C1C}">
+                          <a14:useLocalDpi xmlns:a14="http://schemas.microsoft.com/office/drawing/2010/main" val="0"/>
+                        </a:ext>
+                      </a:extLst>
+                    </a:blip>
+                    <a:srcRect/>
                     <a:stretch>
                       <a:fillRect/>
                     </a:stretch>
                   </pic:blipFill>
-                  <pic:spPr>
+                  <pic:spPr bwMode="auto">
                     <a:xfrm>
                       <a:off x="0" y="0"/>
-                      <a:ext cx="3843949" cy="3162718"/>
+                      <a:ext cx="5267325" cy="5010150"/>
                     </a:xfrm>
                     <a:prstGeom prst="rect">
                       <a:avLst/>
                     </a:prstGeom>
+                    <a:noFill/>
+                    <a:ln>
+                      <a:noFill/>
+                    </a:ln>
                   </pic:spPr>
                 </pic:pic>
               </a:graphicData>
@@ -2979,16 +2984,58 @@
       </w:r>
     </w:p>
     <w:p>
+      <w:pPr>
+        <w:jc w:val="center"/>
+      </w:pPr>
+      <w:r>
+        <w:rPr>
+          <w:rFonts w:hint="eastAsia"/>
+        </w:rPr>
+        <w:t>普通</w:t>
+      </w:r>
+      <w:r>
+        <w:t>用户登录用例图</w:t>
+      </w:r>
+    </w:p>
+    <w:p>
+      <w:pPr>
+        <w:jc w:val="center"/>
+      </w:pPr>
+      <w:r>
+        <w:t xml:space="preserve">Domestic Consumer </w:t>
+      </w:r>
+      <w:r>
+        <w:rPr>
+          <w:rFonts w:hint="eastAsia"/>
+        </w:rPr>
+        <w:t>L</w:t>
+      </w:r>
+      <w:r>
+        <w:t>ogin Model User Case Diagram</w:t>
+      </w:r>
+    </w:p>
+    <w:p>
+      <w:pPr>
+        <w:jc w:val="center"/>
+      </w:pPr>
+    </w:p>
+    <w:p>
+      <w:pPr>
+        <w:jc w:val="center"/>
+        <w:rPr>
+          <w:rFonts w:hint="eastAsia"/>
+        </w:rPr>
+      </w:pPr>
       <w:r>
         <w:rPr>
           <w:noProof/>
         </w:rPr>
         <w:lastRenderedPageBreak/>
         <w:drawing>
-          <wp:inline distT="0" distB="0" distL="0" distR="0" wp14:anchorId="717107D2" wp14:editId="1846097D">
-            <wp:extent cx="5274310" cy="5130165"/>
-            <wp:effectExtent l="0" t="0" r="2540" b="0"/>
-            <wp:docPr id="3" name="图片 3"/>
+          <wp:inline distT="0" distB="0" distL="0" distR="0">
+            <wp:extent cx="5267325" cy="4762500"/>
+            <wp:effectExtent l="0" t="0" r="9525" b="0"/>
+            <wp:docPr id="11" name="图片 11" descr="D:\code\teaching-activities\pdf\imgs\毕设管理员登录模块.png"/>
             <wp:cNvGraphicFramePr>
               <a:graphicFrameLocks xmlns:a="http://schemas.openxmlformats.org/drawingml/2006/main" noChangeAspect="1"/>
             </wp:cNvGraphicFramePr>
@@ -2996,23 +3043,36 @@
               <a:graphicData uri="http://schemas.openxmlformats.org/drawingml/2006/picture">
                 <pic:pic xmlns:pic="http://schemas.openxmlformats.org/drawingml/2006/picture">
                   <pic:nvPicPr>
-                    <pic:cNvPr id="1" name=""/>
-                    <pic:cNvPicPr/>
+                    <pic:cNvPr id="0" name="Picture 4" descr="D:\code\teaching-activities\pdf\imgs\毕设管理员登录模块.png"/>
+                    <pic:cNvPicPr>
+                      <a:picLocks noChangeAspect="1" noChangeArrowheads="1"/>
+                    </pic:cNvPicPr>
                   </pic:nvPicPr>
                   <pic:blipFill>
-                    <a:blip r:embed="rId9"/>
+                    <a:blip r:embed="rId11">
+                      <a:extLst>
+                        <a:ext uri="{28A0092B-C50C-407E-A947-70E740481C1C}">
+                          <a14:useLocalDpi xmlns:a14="http://schemas.microsoft.com/office/drawing/2010/main" val="0"/>
+                        </a:ext>
+                      </a:extLst>
+                    </a:blip>
+                    <a:srcRect/>
                     <a:stretch>
                       <a:fillRect/>
                     </a:stretch>
                   </pic:blipFill>
-                  <pic:spPr>
+                  <pic:spPr bwMode="auto">
                     <a:xfrm>
                       <a:off x="0" y="0"/>
-                      <a:ext cx="5274310" cy="5130165"/>
+                      <a:ext cx="5267325" cy="4762500"/>
                     </a:xfrm>
                     <a:prstGeom prst="rect">
                       <a:avLst/>
                     </a:prstGeom>
+                    <a:noFill/>
+                    <a:ln>
+                      <a:noFill/>
+                    </a:ln>
                   </pic:spPr>
                 </pic:pic>
               </a:graphicData>
@@ -3023,89 +3083,45 @@
     </w:p>
     <w:p>
       <w:pPr>
-        <w:ind w:firstLine="420"/>
+        <w:jc w:val="center"/>
       </w:pPr>
       <w:r>
         <w:rPr>
           <w:rFonts w:hint="eastAsia"/>
         </w:rPr>
-        <w:t>用户</w:t>
-      </w:r>
-      <w:r>
-        <w:t>在未登录</w:t>
-      </w:r>
-      <w:r>
-        <w:rPr>
-          <w:rFonts w:hint="eastAsia"/>
-        </w:rPr>
-        <w:t>状态</w:t>
-      </w:r>
-      <w:r>
-        <w:t>下，可浏览已发布</w:t>
-      </w:r>
-      <w:r>
-        <w:rPr>
-          <w:rFonts w:hint="eastAsia"/>
-        </w:rPr>
-        <w:t>的</w:t>
-      </w:r>
-      <w:r>
-        <w:t>所有</w:t>
-      </w:r>
-      <w:r>
-        <w:rPr>
-          <w:rFonts w:hint="eastAsia"/>
-        </w:rPr>
-        <w:t>信息以及详情</w:t>
-      </w:r>
-      <w:r>
-        <w:t>。</w:t>
-      </w:r>
-      <w:r>
-        <w:rPr>
-          <w:rFonts w:hint="eastAsia"/>
-        </w:rPr>
-        <w:t>登录</w:t>
-      </w:r>
-      <w:r>
-        <w:t>后通过等级判断权限，</w:t>
-      </w:r>
-      <w:r>
-        <w:rPr>
-          <w:rFonts w:hint="eastAsia"/>
-        </w:rPr>
-        <w:t>防止</w:t>
-      </w:r>
-      <w:r>
-        <w:t>非法用户对</w:t>
-      </w:r>
-      <w:r>
-        <w:rPr>
-          <w:rFonts w:hint="eastAsia"/>
-        </w:rPr>
-        <w:t>本系统</w:t>
-      </w:r>
-      <w:r>
-        <w:t>的恶意、</w:t>
-      </w:r>
-      <w:r>
-        <w:rPr>
-          <w:rFonts w:hint="eastAsia"/>
-        </w:rPr>
-        <w:t>无意</w:t>
-      </w:r>
-      <w:r>
-        <w:t>修改，</w:t>
-      </w:r>
-      <w:r>
-        <w:rPr>
-          <w:rFonts w:hint="eastAsia"/>
-        </w:rPr>
-        <w:t>保障</w:t>
-      </w:r>
-      <w:r>
-        <w:t>系统安全。</w:t>
-      </w:r>
+        <w:t>管理员</w:t>
+      </w:r>
+      <w:r>
+        <w:t>登录用例图</w:t>
+      </w:r>
+    </w:p>
+    <w:p>
+      <w:pPr>
+        <w:jc w:val="center"/>
+        <w:rPr>
+          <w:rFonts w:hint="eastAsia"/>
+        </w:rPr>
+      </w:pPr>
+      <w:r>
+        <w:t xml:space="preserve">Administrator </w:t>
+      </w:r>
+      <w:r>
+        <w:rPr>
+          <w:rFonts w:hint="eastAsia"/>
+        </w:rPr>
+        <w:t>L</w:t>
+      </w:r>
+      <w:r>
+        <w:t>ogin Model User Case Diagram</w:t>
+      </w:r>
+    </w:p>
+    <w:p>
+      <w:pPr>
+        <w:jc w:val="center"/>
+        <w:rPr>
+          <w:rFonts w:hint="eastAsia"/>
+        </w:rPr>
+      </w:pPr>
     </w:p>
     <w:p>
       <w:pPr>
@@ -3118,6 +3134,92 @@
         <w:t>用户</w:t>
       </w:r>
       <w:r>
+        <w:t>在未登录</w:t>
+      </w:r>
+      <w:r>
+        <w:rPr>
+          <w:rFonts w:hint="eastAsia"/>
+        </w:rPr>
+        <w:t>状态</w:t>
+      </w:r>
+      <w:r>
+        <w:t>下，可浏览已发布</w:t>
+      </w:r>
+      <w:r>
+        <w:rPr>
+          <w:rFonts w:hint="eastAsia"/>
+        </w:rPr>
+        <w:t>的</w:t>
+      </w:r>
+      <w:r>
+        <w:t>所有</w:t>
+      </w:r>
+      <w:r>
+        <w:rPr>
+          <w:rFonts w:hint="eastAsia"/>
+        </w:rPr>
+        <w:t>信息以及详情</w:t>
+      </w:r>
+      <w:r>
+        <w:t>。</w:t>
+      </w:r>
+      <w:r>
+        <w:rPr>
+          <w:rFonts w:hint="eastAsia"/>
+        </w:rPr>
+        <w:t>登录</w:t>
+      </w:r>
+      <w:r>
+        <w:t>后通过等级判断权限，</w:t>
+      </w:r>
+      <w:r>
+        <w:rPr>
+          <w:rFonts w:hint="eastAsia"/>
+        </w:rPr>
+        <w:t>防止</w:t>
+      </w:r>
+      <w:r>
+        <w:t>非法用户对</w:t>
+      </w:r>
+      <w:r>
+        <w:rPr>
+          <w:rFonts w:hint="eastAsia"/>
+        </w:rPr>
+        <w:t>本系统</w:t>
+      </w:r>
+      <w:r>
+        <w:t>的恶意、</w:t>
+      </w:r>
+      <w:r>
+        <w:rPr>
+          <w:rFonts w:hint="eastAsia"/>
+        </w:rPr>
+        <w:t>无意</w:t>
+      </w:r>
+      <w:r>
+        <w:t>修改，</w:t>
+      </w:r>
+      <w:r>
+        <w:rPr>
+          <w:rFonts w:hint="eastAsia"/>
+        </w:rPr>
+        <w:t>保障</w:t>
+      </w:r>
+      <w:r>
+        <w:t>系统安全。</w:t>
+      </w:r>
+    </w:p>
+    <w:p>
+      <w:pPr>
+        <w:ind w:firstLine="420"/>
+      </w:pPr>
+      <w:r>
+        <w:rPr>
+          <w:rFonts w:hint="eastAsia"/>
+        </w:rPr>
+        <w:t>用户</w:t>
+      </w:r>
+      <w:r>
         <w:t>登录后，通过用户权限判断，导航栏显示不同的选项。普通</w:t>
       </w:r>
       <w:r>
@@ -3249,15 +3351,7 @@
         <w:t>，需要</w:t>
       </w:r>
       <w:r>
-        <w:t>为管理员提供</w:t>
-      </w:r>
-      <w:proofErr w:type="gramStart"/>
-      <w:r>
-        <w:t>增删改查功能</w:t>
-      </w:r>
-      <w:proofErr w:type="gramEnd"/>
-      <w:r>
-        <w:t>（</w:t>
+        <w:t>为管理员提供增删改查功能（</w:t>
       </w:r>
       <w:r>
         <w:rPr>
@@ -3340,11 +3434,7 @@
         <w:t>如</w:t>
       </w:r>
       <w:r>
-        <w:t>上</w:t>
-      </w:r>
-      <w:proofErr w:type="gramStart"/>
-      <w:r>
-        <w:t>传</w:t>
+        <w:t>上传</w:t>
       </w:r>
       <w:r>
         <w:rPr>
@@ -3352,7 +3442,6 @@
         </w:rPr>
         <w:t>活动</w:t>
       </w:r>
-      <w:proofErr w:type="gramEnd"/>
       <w:r>
         <w:t>照片、添加</w:t>
       </w:r>
@@ -3419,420 +3508,23 @@
         <w:t>信息：删除已有的活动信息；</w:t>
       </w:r>
     </w:p>
+    <w:p/>
     <w:p>
       <w:pPr>
-        <w:ind w:left="420"/>
+        <w:rPr>
+          <w:noProof/>
+        </w:rPr>
       </w:pPr>
       <w:r>
         <w:rPr>
-          <w:rFonts w:hint="eastAsia"/>
-        </w:rPr>
-        <w:t>【用户</w:t>
-      </w:r>
-      <w:r>
-        <w:t>均可在</w:t>
-      </w:r>
-      <w:r>
-        <w:rPr>
-          <w:rFonts w:hint="eastAsia"/>
-        </w:rPr>
-        <w:t>所有活动</w:t>
-      </w:r>
-      <w:r>
-        <w:t>详情中</w:t>
-      </w:r>
-      <w:r>
-        <w:rPr>
-          <w:rFonts w:hint="eastAsia"/>
-        </w:rPr>
-        <w:t>发表</w:t>
-      </w:r>
-      <w:r>
-        <w:t>评论</w:t>
-      </w:r>
-      <w:r>
-        <w:rPr>
-          <w:rFonts w:hint="eastAsia"/>
-        </w:rPr>
-        <w:t>及</w:t>
-      </w:r>
-      <w:r>
-        <w:t>删除自己的</w:t>
-      </w:r>
-      <w:r>
-        <w:rPr>
-          <w:rFonts w:hint="eastAsia"/>
-        </w:rPr>
-        <w:t>评论，</w:t>
-      </w:r>
-      <w:r>
-        <w:t>管理员可对</w:t>
-      </w:r>
-      <w:r>
-        <w:rPr>
-          <w:rFonts w:hint="eastAsia"/>
-        </w:rPr>
-        <w:t>用户</w:t>
-      </w:r>
-      <w:r>
-        <w:t>不当评论</w:t>
-      </w:r>
-      <w:r>
-        <w:rPr>
-          <w:rFonts w:hint="eastAsia"/>
-        </w:rPr>
-        <w:t>进行</w:t>
-      </w:r>
-      <w:r>
-        <w:t>删除</w:t>
-      </w:r>
-      <w:r>
-        <w:rPr>
-          <w:rFonts w:hint="eastAsia"/>
-        </w:rPr>
-        <w:t>】</w:t>
-      </w:r>
-    </w:p>
-    <w:p>
-      <w:r>
-        <w:rPr>
-          <w:rFonts w:hint="eastAsia"/>
-        </w:rPr>
-        <w:t xml:space="preserve">1.3.2.3 </w:t>
-      </w:r>
-      <w:r>
-        <w:rPr>
-          <w:rFonts w:hint="eastAsia"/>
-        </w:rPr>
-        <w:t>活动</w:t>
-      </w:r>
-      <w:r>
-        <w:t>信息</w:t>
-      </w:r>
-      <w:r>
-        <w:rPr>
-          <w:rFonts w:hint="eastAsia"/>
-        </w:rPr>
-        <w:t>统计</w:t>
-      </w:r>
-      <w:r>
-        <w:t>管理</w:t>
-      </w:r>
-    </w:p>
-    <w:p>
-      <w:pPr>
-        <w:rPr>
-          <w:rFonts w:hint="eastAsia"/>
-        </w:rPr>
-      </w:pPr>
-      <w:r>
-        <w:tab/>
-      </w:r>
-      <w:r>
-        <w:rPr>
-          <w:rFonts w:hint="eastAsia"/>
-        </w:rPr>
-        <w:t>本系统</w:t>
-      </w:r>
-      <w:r>
-        <w:t>的</w:t>
-      </w:r>
-      <w:r>
-        <w:rPr>
-          <w:rFonts w:hint="eastAsia"/>
-        </w:rPr>
-        <w:t>另一个</w:t>
-      </w:r>
-      <w:r>
-        <w:t>主要内容</w:t>
-      </w:r>
-      <w:r>
-        <w:rPr>
-          <w:rFonts w:hint="eastAsia"/>
-        </w:rPr>
-        <w:t>是管理员</w:t>
-      </w:r>
-      <w:r>
-        <w:t>对</w:t>
-      </w:r>
-      <w:r>
-        <w:rPr>
-          <w:rFonts w:hint="eastAsia"/>
-        </w:rPr>
-        <w:t>所属教研室（学院</w:t>
-      </w:r>
-      <w:r>
-        <w:t>、</w:t>
-      </w:r>
-      <w:r>
-        <w:rPr>
-          <w:rFonts w:hint="eastAsia"/>
-        </w:rPr>
-        <w:t>校）的</w:t>
-      </w:r>
-      <w:r>
-        <w:t>已举办以及将举办的活</w:t>
-      </w:r>
-      <w:r>
+          <w:noProof/>
+        </w:rPr>
         <w:lastRenderedPageBreak/>
-        <w:t>动</w:t>
-      </w:r>
-      <w:r>
-        <w:rPr>
-          <w:rFonts w:hint="eastAsia"/>
-        </w:rPr>
-        <w:t>进行</w:t>
-      </w:r>
-      <w:r>
-        <w:t>统计，包括</w:t>
-      </w:r>
-      <w:r>
-        <w:rPr>
-          <w:rFonts w:hint="eastAsia"/>
-        </w:rPr>
-        <w:t>不同</w:t>
-      </w:r>
-      <w:r>
-        <w:t>类型的活动按年份、月份所举办的次数</w:t>
-      </w:r>
-      <w:r>
-        <w:rPr>
-          <w:rFonts w:hint="eastAsia"/>
-        </w:rPr>
-        <w:t>统计</w:t>
-      </w:r>
-      <w:r>
-        <w:t>。</w:t>
-      </w:r>
-      <w:r>
-        <w:rPr>
-          <w:rFonts w:hint="eastAsia"/>
-        </w:rPr>
-        <w:t>统计以图表</w:t>
-      </w:r>
-      <w:r>
-        <w:t>的</w:t>
-      </w:r>
-      <w:r>
-        <w:rPr>
-          <w:rFonts w:hint="eastAsia"/>
-        </w:rPr>
-        <w:t>形式</w:t>
-      </w:r>
-      <w:r>
-        <w:t>展示【</w:t>
-      </w:r>
-      <w:r>
-        <w:rPr>
-          <w:rFonts w:hint="eastAsia"/>
-        </w:rPr>
-        <w:t>可</w:t>
-      </w:r>
-      <w:r>
-        <w:t>选择表格展示】</w:t>
-      </w:r>
-      <w:r>
-        <w:rPr>
-          <w:rFonts w:hint="eastAsia"/>
-        </w:rPr>
-        <w:t>，</w:t>
-      </w:r>
-      <w:r>
-        <w:t>可下载为图片</w:t>
-      </w:r>
-      <w:r>
-        <w:rPr>
-          <w:rFonts w:hint="eastAsia"/>
-        </w:rPr>
-        <w:t>保存</w:t>
-      </w:r>
-      <w:r>
-        <w:t>于</w:t>
-      </w:r>
-      <w:r>
-        <w:rPr>
-          <w:rFonts w:hint="eastAsia"/>
-        </w:rPr>
-        <w:t>本地</w:t>
-      </w:r>
-      <w:r>
-        <w:t>。</w:t>
-      </w:r>
-    </w:p>
-    <w:p/>
-    <w:p>
-      <w:r>
-        <w:rPr>
-          <w:rFonts w:hint="eastAsia"/>
-        </w:rPr>
-        <w:t xml:space="preserve">1.3.2.4 </w:t>
-      </w:r>
-      <w:r>
-        <w:rPr>
-          <w:rFonts w:hint="eastAsia"/>
-        </w:rPr>
-        <w:t>用户</w:t>
-      </w:r>
-      <w:r>
-        <w:t>管理</w:t>
-      </w:r>
-    </w:p>
-    <w:p>
-      <w:pPr>
-        <w:rPr>
-          <w:rFonts w:hint="eastAsia"/>
-        </w:rPr>
-      </w:pPr>
-      <w:r>
-        <w:tab/>
-      </w:r>
-      <w:r>
-        <w:rPr>
-          <w:rFonts w:hint="eastAsia"/>
-        </w:rPr>
-        <w:t>高一</w:t>
-      </w:r>
-      <w:r>
-        <w:t>级</w:t>
-      </w:r>
-      <w:r>
-        <w:rPr>
-          <w:rFonts w:hint="eastAsia"/>
-        </w:rPr>
-        <w:t>用户对低</w:t>
-      </w:r>
-      <w:r>
-        <w:t>一</w:t>
-      </w:r>
-      <w:r>
-        <w:rPr>
-          <w:rFonts w:hint="eastAsia"/>
-        </w:rPr>
-        <w:t>级用户</w:t>
-      </w:r>
-      <w:r>
-        <w:t>的</w:t>
-      </w:r>
-      <w:r>
-        <w:rPr>
-          <w:rFonts w:hint="eastAsia"/>
-        </w:rPr>
-        <w:t>增删改查</w:t>
-      </w:r>
-      <w:r>
-        <w:t>（</w:t>
-      </w:r>
-      <w:r>
-        <w:rPr>
-          <w:rFonts w:hint="eastAsia"/>
-        </w:rPr>
-        <w:t>CRUD</w:t>
-      </w:r>
-      <w:r>
-        <w:t>）</w:t>
-      </w:r>
-      <w:r>
-        <w:rPr>
-          <w:rFonts w:hint="eastAsia"/>
-        </w:rPr>
-        <w:t>。</w:t>
-      </w:r>
-      <w:r>
-        <w:t>权限</w:t>
-      </w:r>
-      <w:r>
-        <w:rPr>
-          <w:rFonts w:hint="eastAsia"/>
-        </w:rPr>
-        <w:t>由高到低</w:t>
-      </w:r>
-      <w:r>
-        <w:t>为：系统管理员</w:t>
-      </w:r>
-      <w:r>
-        <w:rPr>
-          <w:rFonts w:hint="eastAsia"/>
-        </w:rPr>
-        <w:t>，</w:t>
-      </w:r>
-      <w:r>
-        <w:t>【</w:t>
-      </w:r>
-      <w:r>
-        <w:rPr>
-          <w:rFonts w:hint="eastAsia"/>
-        </w:rPr>
-        <w:t>院级</w:t>
-      </w:r>
-      <w:r>
-        <w:t>管理员</w:t>
-      </w:r>
-      <w:r>
-        <w:rPr>
-          <w:rFonts w:hint="eastAsia"/>
-        </w:rPr>
-        <w:t>，</w:t>
-      </w:r>
-      <w:r>
-        <w:t>】普通管理员</w:t>
-      </w:r>
-      <w:r>
-        <w:rPr>
-          <w:rFonts w:hint="eastAsia"/>
-        </w:rPr>
-        <w:t>，</w:t>
-      </w:r>
-      <w:r>
-        <w:t>用户。</w:t>
-      </w:r>
-    </w:p>
-    <w:p>
-      <w:pPr>
-        <w:rPr>
-          <w:rFonts w:hint="eastAsia"/>
-        </w:rPr>
-      </w:pPr>
-    </w:p>
-    <w:p>
-      <w:r>
-        <w:rPr>
-          <w:rFonts w:hint="eastAsia"/>
-        </w:rPr>
-        <w:t>【</w:t>
-      </w:r>
-      <w:r>
-        <w:t xml:space="preserve">1.3.2.3  </w:t>
-      </w:r>
-      <w:r>
-        <w:rPr>
-          <w:rFonts w:hint="eastAsia"/>
-        </w:rPr>
-        <w:t>留言管理】</w:t>
-      </w:r>
-    </w:p>
-    <w:p>
-      <w:pPr>
-        <w:rPr>
-          <w:rFonts w:hint="eastAsia"/>
-        </w:rPr>
-      </w:pPr>
-    </w:p>
-    <w:p>
-      <w:pPr>
-        <w:ind w:firstLine="420"/>
-        <w:rPr>
-          <w:noProof/>
-        </w:rPr>
-      </w:pPr>
-      <w:r>
-        <w:rPr>
-          <w:noProof/>
-        </w:rPr>
         <w:drawing>
-          <wp:inline distT="0" distB="0" distL="0" distR="0" wp14:anchorId="51E6C02C" wp14:editId="1C6747EE">
-            <wp:extent cx="5274310" cy="1771015"/>
-            <wp:effectExtent l="0" t="0" r="2540" b="635"/>
-            <wp:docPr id="4" name="图片 4"/>
+          <wp:inline distT="0" distB="0" distL="0" distR="0" wp14:anchorId="3DD8BA7D" wp14:editId="3E772E71">
+            <wp:extent cx="5274310" cy="5121983"/>
+            <wp:effectExtent l="0" t="0" r="2540" b="2540"/>
+            <wp:docPr id="18" name="图片 18" descr="D:\code\teaching-activities\pdf\imgs\毕设活动信息管理模块.png"/>
             <wp:cNvGraphicFramePr>
               <a:graphicFrameLocks xmlns:a="http://schemas.openxmlformats.org/drawingml/2006/main" noChangeAspect="1"/>
             </wp:cNvGraphicFramePr>
@@ -3840,23 +3532,36 @@
               <a:graphicData uri="http://schemas.openxmlformats.org/drawingml/2006/picture">
                 <pic:pic xmlns:pic="http://schemas.openxmlformats.org/drawingml/2006/picture">
                   <pic:nvPicPr>
-                    <pic:cNvPr id="1" name=""/>
-                    <pic:cNvPicPr/>
+                    <pic:cNvPr id="0" name="Picture 8" descr="D:\code\teaching-activities\pdf\imgs\毕设活动信息管理模块.png"/>
+                    <pic:cNvPicPr>
+                      <a:picLocks noChangeAspect="1" noChangeArrowheads="1"/>
+                    </pic:cNvPicPr>
                   </pic:nvPicPr>
                   <pic:blipFill>
-                    <a:blip r:embed="rId10"/>
+                    <a:blip r:embed="rId12">
+                      <a:extLst>
+                        <a:ext uri="{28A0092B-C50C-407E-A947-70E740481C1C}">
+                          <a14:useLocalDpi xmlns:a14="http://schemas.microsoft.com/office/drawing/2010/main" val="0"/>
+                        </a:ext>
+                      </a:extLst>
+                    </a:blip>
+                    <a:srcRect/>
                     <a:stretch>
                       <a:fillRect/>
                     </a:stretch>
                   </pic:blipFill>
-                  <pic:spPr>
+                  <pic:spPr bwMode="auto">
                     <a:xfrm>
                       <a:off x="0" y="0"/>
-                      <a:ext cx="5274310" cy="1771015"/>
+                      <a:ext cx="5274310" cy="5121983"/>
                     </a:xfrm>
                     <a:prstGeom prst="rect">
                       <a:avLst/>
                     </a:prstGeom>
+                    <a:noFill/>
+                    <a:ln>
+                      <a:noFill/>
+                    </a:ln>
                   </pic:spPr>
                 </pic:pic>
               </a:graphicData>
@@ -3870,15 +3575,60 @@
         </w:rPr>
         <w:t xml:space="preserve"> </w:t>
       </w:r>
-      <w:r>
-        <w:rPr>
+    </w:p>
+    <w:p>
+      <w:pPr>
+        <w:jc w:val="center"/>
+        <w:rPr>
+          <w:rFonts w:hint="eastAsia"/>
           <w:noProof/>
         </w:rPr>
+      </w:pPr>
+      <w:r>
+        <w:rPr>
+          <w:rFonts w:hint="eastAsia"/>
+          <w:noProof/>
+        </w:rPr>
+        <w:t>活动信息</w:t>
+      </w:r>
+      <w:r>
+        <w:rPr>
+          <w:noProof/>
+        </w:rPr>
+        <w:t>管理模块用例图</w:t>
+      </w:r>
+    </w:p>
+    <w:p>
+      <w:pPr>
+        <w:jc w:val="center"/>
+        <w:rPr>
+          <w:rFonts w:hint="eastAsia"/>
+        </w:rPr>
+      </w:pPr>
+      <w:r>
+        <w:rPr>
+          <w:noProof/>
+        </w:rPr>
+        <w:t>Action Message Management Model Use Case Diagram</w:t>
+      </w:r>
+    </w:p>
+    <w:p>
+      <w:pPr>
+        <w:ind w:left="420"/>
+        <w:rPr>
+          <w:rFonts w:hint="eastAsia"/>
+        </w:rPr>
+      </w:pPr>
+      <w:r>
+        <w:rPr>
+          <w:noProof/>
+        </w:rPr>
+        <w:lastRenderedPageBreak/>
         <w:drawing>
-          <wp:inline distT="0" distB="0" distL="0" distR="0" wp14:anchorId="413F372C" wp14:editId="3134784A">
-            <wp:extent cx="5274310" cy="3668395"/>
-            <wp:effectExtent l="0" t="0" r="2540" b="8255"/>
-            <wp:docPr id="5" name="图片 5"/>
+          <wp:inline distT="0" distB="0" distL="0" distR="0" wp14:anchorId="767BFF14" wp14:editId="0DF593EF">
+            <wp:extent cx="5267325" cy="6019800"/>
+            <wp:effectExtent l="0" t="0" r="0" b="0"/>
+            <wp:docPr id="14" name="图片 14" descr="D:\code\teaching-activities\pdf\imgs\管理员发布活动信息流程图.png"/>
             <wp:cNvGraphicFramePr>
               <a:graphicFrameLocks xmlns:a="http://schemas.openxmlformats.org/drawingml/2006/main" noChangeAspect="1"/>
             </wp:cNvGraphicFramePr>
@@ -3886,23 +3636,36 @@
               <a:graphicData uri="http://schemas.openxmlformats.org/drawingml/2006/picture">
                 <pic:pic xmlns:pic="http://schemas.openxmlformats.org/drawingml/2006/picture">
                   <pic:nvPicPr>
-                    <pic:cNvPr id="1" name=""/>
-                    <pic:cNvPicPr/>
+                    <pic:cNvPr id="0" name="Picture 6" descr="D:\code\teaching-activities\pdf\imgs\管理员发布活动信息流程图.png"/>
+                    <pic:cNvPicPr>
+                      <a:picLocks noChangeAspect="1" noChangeArrowheads="1"/>
+                    </pic:cNvPicPr>
                   </pic:nvPicPr>
                   <pic:blipFill>
-                    <a:blip r:embed="rId11"/>
+                    <a:blip r:embed="rId13">
+                      <a:extLst>
+                        <a:ext uri="{28A0092B-C50C-407E-A947-70E740481C1C}">
+                          <a14:useLocalDpi xmlns:a14="http://schemas.microsoft.com/office/drawing/2010/main" val="0"/>
+                        </a:ext>
+                      </a:extLst>
+                    </a:blip>
+                    <a:srcRect/>
                     <a:stretch>
                       <a:fillRect/>
                     </a:stretch>
                   </pic:blipFill>
-                  <pic:spPr>
+                  <pic:spPr bwMode="auto">
                     <a:xfrm>
                       <a:off x="0" y="0"/>
-                      <a:ext cx="5274310" cy="3668395"/>
+                      <a:ext cx="5267325" cy="6019800"/>
                     </a:xfrm>
                     <a:prstGeom prst="rect">
                       <a:avLst/>
                     </a:prstGeom>
+                    <a:noFill/>
+                    <a:ln>
+                      <a:noFill/>
+                    </a:ln>
                   </pic:spPr>
                 </pic:pic>
               </a:graphicData>
@@ -3911,22 +3674,292 @@
         </w:drawing>
       </w:r>
     </w:p>
+    <w:p>
+      <w:pPr>
+        <w:jc w:val="center"/>
+        <w:rPr>
+          <w:rFonts w:hint="eastAsia"/>
+        </w:rPr>
+      </w:pPr>
+      <w:r>
+        <w:rPr>
+          <w:rFonts w:hint="eastAsia"/>
+        </w:rPr>
+        <w:t>管理员发布</w:t>
+      </w:r>
+      <w:r>
+        <w:t>信息流程图</w:t>
+      </w:r>
+    </w:p>
+    <w:p>
+      <w:pPr>
+        <w:jc w:val="center"/>
+      </w:pPr>
+      <w:r>
+        <w:rPr>
+          <w:rFonts w:hint="eastAsia"/>
+        </w:rPr>
+        <w:t>Flow-Process</w:t>
+      </w:r>
+      <w:r>
+        <w:t xml:space="preserve"> Diagram of Administrator Issue Information</w:t>
+      </w:r>
+    </w:p>
+    <w:p>
+      <w:pPr>
+        <w:ind w:left="420"/>
+        <w:rPr>
+          <w:rFonts w:hint="eastAsia"/>
+        </w:rPr>
+      </w:pPr>
+    </w:p>
+    <w:p>
+      <w:pPr>
+        <w:ind w:left="420"/>
+      </w:pPr>
+      <w:r>
+        <w:rPr>
+          <w:rFonts w:hint="eastAsia"/>
+        </w:rPr>
+        <w:t>【用户</w:t>
+      </w:r>
+      <w:r>
+        <w:t>均可在</w:t>
+      </w:r>
+      <w:r>
+        <w:rPr>
+          <w:rFonts w:hint="eastAsia"/>
+        </w:rPr>
+        <w:t>所有活动</w:t>
+      </w:r>
+      <w:r>
+        <w:t>详情中</w:t>
+      </w:r>
+      <w:r>
+        <w:rPr>
+          <w:rFonts w:hint="eastAsia"/>
+        </w:rPr>
+        <w:t>发表</w:t>
+      </w:r>
+      <w:r>
+        <w:t>评论</w:t>
+      </w:r>
+      <w:r>
+        <w:rPr>
+          <w:rFonts w:hint="eastAsia"/>
+        </w:rPr>
+        <w:t>及</w:t>
+      </w:r>
+      <w:r>
+        <w:t>删除自己的</w:t>
+      </w:r>
+      <w:r>
+        <w:rPr>
+          <w:rFonts w:hint="eastAsia"/>
+        </w:rPr>
+        <w:t>评论，</w:t>
+      </w:r>
+      <w:r>
+        <w:t>管理员可对</w:t>
+      </w:r>
+      <w:r>
+        <w:rPr>
+          <w:rFonts w:hint="eastAsia"/>
+        </w:rPr>
+        <w:t>用户</w:t>
+      </w:r>
+      <w:r>
+        <w:t>不当评论</w:t>
+      </w:r>
+      <w:r>
+        <w:rPr>
+          <w:rFonts w:hint="eastAsia"/>
+        </w:rPr>
+        <w:t>进行</w:t>
+      </w:r>
+      <w:r>
+        <w:t>删除</w:t>
+      </w:r>
+      <w:r>
+        <w:rPr>
+          <w:rFonts w:hint="eastAsia"/>
+        </w:rPr>
+        <w:t>】</w:t>
+      </w:r>
+    </w:p>
+    <w:p>
+      <w:r>
+        <w:rPr>
+          <w:rFonts w:hint="eastAsia"/>
+        </w:rPr>
+        <w:t xml:space="preserve">1.3.2.3 </w:t>
+      </w:r>
+      <w:r>
+        <w:rPr>
+          <w:rFonts w:hint="eastAsia"/>
+        </w:rPr>
+        <w:t>活动</w:t>
+      </w:r>
+      <w:r>
+        <w:t>信息</w:t>
+      </w:r>
+      <w:r>
+        <w:rPr>
+          <w:rFonts w:hint="eastAsia"/>
+        </w:rPr>
+        <w:t>统计</w:t>
+      </w:r>
+      <w:r>
+        <w:t>管理</w:t>
+      </w:r>
+    </w:p>
+    <w:p>
+      <w:r>
+        <w:tab/>
+      </w:r>
+      <w:r>
+        <w:rPr>
+          <w:rFonts w:hint="eastAsia"/>
+        </w:rPr>
+        <w:t>本系统</w:t>
+      </w:r>
+      <w:r>
+        <w:t>的</w:t>
+      </w:r>
+      <w:r>
+        <w:rPr>
+          <w:rFonts w:hint="eastAsia"/>
+        </w:rPr>
+        <w:t>另一个</w:t>
+      </w:r>
+      <w:r>
+        <w:t>主要内容</w:t>
+      </w:r>
+      <w:r>
+        <w:rPr>
+          <w:rFonts w:hint="eastAsia"/>
+        </w:rPr>
+        <w:t>是管理员</w:t>
+      </w:r>
+      <w:r>
+        <w:t>对</w:t>
+      </w:r>
+      <w:r>
+        <w:rPr>
+          <w:rFonts w:hint="eastAsia"/>
+        </w:rPr>
+        <w:t>所属教研室（学院</w:t>
+      </w:r>
+      <w:r>
+        <w:t>、</w:t>
+      </w:r>
+      <w:r>
+        <w:rPr>
+          <w:rFonts w:hint="eastAsia"/>
+        </w:rPr>
+        <w:t>校）的</w:t>
+      </w:r>
+      <w:r>
+        <w:t>已举办以及将举办的活动</w:t>
+      </w:r>
+      <w:r>
+        <w:rPr>
+          <w:rFonts w:hint="eastAsia"/>
+        </w:rPr>
+        <w:t>进行</w:t>
+      </w:r>
+      <w:r>
+        <w:t>统计，包括</w:t>
+      </w:r>
+      <w:r>
+        <w:rPr>
+          <w:rFonts w:hint="eastAsia"/>
+        </w:rPr>
+        <w:t>不同</w:t>
+      </w:r>
+      <w:r>
+        <w:t>类型的活动按年份、月份所举办的次数</w:t>
+      </w:r>
+      <w:r>
+        <w:rPr>
+          <w:rFonts w:hint="eastAsia"/>
+        </w:rPr>
+        <w:t>统计</w:t>
+      </w:r>
+      <w:r>
+        <w:t>。</w:t>
+      </w:r>
+      <w:r>
+        <w:rPr>
+          <w:rFonts w:hint="eastAsia"/>
+        </w:rPr>
+        <w:t>统计以图表</w:t>
+      </w:r>
+      <w:r>
+        <w:t>的</w:t>
+      </w:r>
+      <w:r>
+        <w:rPr>
+          <w:rFonts w:hint="eastAsia"/>
+        </w:rPr>
+        <w:t>形式</w:t>
+      </w:r>
+      <w:r>
+        <w:t>展示【</w:t>
+      </w:r>
+      <w:r>
+        <w:rPr>
+          <w:rFonts w:hint="eastAsia"/>
+        </w:rPr>
+        <w:t>可</w:t>
+      </w:r>
+      <w:r>
+        <w:t>选择表格展示】</w:t>
+      </w:r>
+      <w:r>
+        <w:rPr>
+          <w:rFonts w:hint="eastAsia"/>
+        </w:rPr>
+        <w:t>，</w:t>
+      </w:r>
+      <w:r>
+        <w:t>可下载为图片</w:t>
+      </w:r>
+      <w:r>
+        <w:rPr>
+          <w:rFonts w:hint="eastAsia"/>
+        </w:rPr>
+        <w:t>保存</w:t>
+      </w:r>
+      <w:r>
+        <w:t>于</w:t>
+      </w:r>
+      <w:r>
+        <w:rPr>
+          <w:rFonts w:hint="eastAsia"/>
+        </w:rPr>
+        <w:t>本地</w:t>
+      </w:r>
+      <w:r>
+        <w:t>。</w:t>
+      </w:r>
+    </w:p>
     <w:p/>
     <w:p>
       <w:r>
         <w:rPr>
           <w:rFonts w:hint="eastAsia"/>
         </w:rPr>
-        <w:t xml:space="preserve">1.3.3 </w:t>
-      </w:r>
-      <w:r>
-        <w:rPr>
-          <w:rFonts w:hint="eastAsia"/>
-        </w:rPr>
-        <w:t>数据</w:t>
-      </w:r>
-      <w:r>
-        <w:t>分析</w:t>
+        <w:t xml:space="preserve">1.3.2.4 </w:t>
+      </w:r>
+      <w:r>
+        <w:rPr>
+          <w:rFonts w:hint="eastAsia"/>
+        </w:rPr>
+        <w:t>用户</w:t>
+      </w:r>
+      <w:r>
+        <w:t>管理</w:t>
       </w:r>
     </w:p>
     <w:p>
@@ -3937,189 +3970,139 @@
         <w:rPr>
           <w:rFonts w:hint="eastAsia"/>
         </w:rPr>
-        <w:t>本</w:t>
-      </w:r>
-      <w:r>
-        <w:t>系统的数据有活动信息、</w:t>
-      </w:r>
-      <w:r>
-        <w:rPr>
-          <w:rFonts w:hint="eastAsia"/>
-        </w:rPr>
+        <w:t>高一</w:t>
+      </w:r>
+      <w:r>
+        <w:t>级</w:t>
+      </w:r>
+      <w:r>
+        <w:rPr>
+          <w:rFonts w:hint="eastAsia"/>
+        </w:rPr>
+        <w:t>用户对低</w:t>
+      </w:r>
+      <w:r>
+        <w:t>一</w:t>
+      </w:r>
+      <w:r>
+        <w:rPr>
+          <w:rFonts w:hint="eastAsia"/>
+        </w:rPr>
+        <w:t>级用户</w:t>
+      </w:r>
+      <w:r>
+        <w:t>的</w:t>
+      </w:r>
+      <w:r>
+        <w:rPr>
+          <w:rFonts w:hint="eastAsia"/>
+        </w:rPr>
+        <w:t>增删改查</w:t>
+      </w:r>
+      <w:r>
+        <w:t>（</w:t>
+      </w:r>
+      <w:r>
+        <w:rPr>
+          <w:rFonts w:hint="eastAsia"/>
+        </w:rPr>
+        <w:t>CRUD</w:t>
+      </w:r>
+      <w:r>
+        <w:t>）</w:t>
+      </w:r>
+      <w:r>
+        <w:rPr>
+          <w:rFonts w:hint="eastAsia"/>
+        </w:rPr>
+        <w:t>。</w:t>
+      </w:r>
+      <w:r>
+        <w:t>权限</w:t>
+      </w:r>
+      <w:r>
+        <w:rPr>
+          <w:rFonts w:hint="eastAsia"/>
+        </w:rPr>
+        <w:t>由高到低</w:t>
+      </w:r>
+      <w:r>
+        <w:t>为：系统管理员</w:t>
+      </w:r>
+      <w:r>
+        <w:rPr>
+          <w:rFonts w:hint="eastAsia"/>
+        </w:rPr>
+        <w:t>，</w:t>
+      </w:r>
+      <w:r>
         <w:t>【</w:t>
       </w:r>
       <w:r>
-        <w:t>评论</w:t>
-      </w:r>
-      <w:r>
-        <w:rPr>
-          <w:rFonts w:hint="eastAsia"/>
-        </w:rPr>
-        <w:t>】</w:t>
-      </w:r>
-      <w:r>
-        <w:t>、用户信息。</w:t>
-      </w:r>
-      <w:r>
-        <w:rPr>
-          <w:rFonts w:hint="eastAsia"/>
-        </w:rPr>
-        <w:t>ER</w:t>
-      </w:r>
-      <w:r>
-        <w:rPr>
-          <w:rFonts w:hint="eastAsia"/>
-        </w:rPr>
-        <w:t>图</w:t>
-      </w:r>
-      <w:r>
-        <w:t>如下：</w:t>
-      </w:r>
-    </w:p>
-    <w:p>
-      <w:r>
+        <w:rPr>
+          <w:rFonts w:hint="eastAsia"/>
+        </w:rPr>
+        <w:t>院级</w:t>
+      </w:r>
+      <w:r>
+        <w:t>管理员</w:t>
+      </w:r>
+      <w:r>
+        <w:rPr>
+          <w:rFonts w:hint="eastAsia"/>
+        </w:rPr>
+        <w:t>，</w:t>
+      </w:r>
+      <w:r>
+        <w:t>】普通管理员</w:t>
+      </w:r>
+      <w:r>
+        <w:rPr>
+          <w:rFonts w:hint="eastAsia"/>
+        </w:rPr>
+        <w:t>，</w:t>
+      </w:r>
+      <w:r>
+        <w:t>用户。</w:t>
+      </w:r>
+      <w:bookmarkStart w:id="0" w:name="_GoBack"/>
+      <w:bookmarkEnd w:id="0"/>
+    </w:p>
+    <w:p/>
+    <w:p>
+      <w:r>
+        <w:rPr>
+          <w:rFonts w:hint="eastAsia"/>
+        </w:rPr>
+        <w:t>【</w:t>
+      </w:r>
+      <w:r>
+        <w:t xml:space="preserve">1.3.2.3  </w:t>
+      </w:r>
+      <w:r>
+        <w:rPr>
+          <w:rFonts w:hint="eastAsia"/>
+        </w:rPr>
+        <w:t>留言管理】</w:t>
+      </w:r>
+    </w:p>
+    <w:p/>
+    <w:p>
+      <w:pPr>
+        <w:ind w:firstLine="420"/>
         <w:rPr>
           <w:noProof/>
         </w:rPr>
-        <w:lastRenderedPageBreak/>
+      </w:pPr>
+      <w:r>
+        <w:rPr>
+          <w:noProof/>
+        </w:rPr>
         <w:drawing>
-          <wp:inline distT="0" distB="0" distL="0" distR="0" wp14:anchorId="44F7788A" wp14:editId="64D80ED0">
-            <wp:extent cx="5274310" cy="4761865"/>
+          <wp:inline distT="0" distB="0" distL="0" distR="0" wp14:anchorId="51E6C02C" wp14:editId="1C6747EE">
+            <wp:extent cx="5274310" cy="1771015"/>
             <wp:effectExtent l="0" t="0" r="2540" b="635"/>
-            <wp:docPr id="6" name="图片 6"/>
-            <wp:cNvGraphicFramePr>
-              <a:graphicFrameLocks xmlns:a="http://schemas.openxmlformats.org/drawingml/2006/main" noChangeAspect="1"/>
-            </wp:cNvGraphicFramePr>
-            <a:graphic xmlns:a="http://schemas.openxmlformats.org/drawingml/2006/main">
-              <a:graphicData uri="http://schemas.openxmlformats.org/drawingml/2006/picture">
-                <pic:pic xmlns:pic="http://schemas.openxmlformats.org/drawingml/2006/picture">
-                  <pic:nvPicPr>
-                    <pic:cNvPr id="1" name=""/>
-                    <pic:cNvPicPr/>
-                  </pic:nvPicPr>
-                  <pic:blipFill>
-                    <a:blip r:embed="rId12"/>
-                    <a:stretch>
-                      <a:fillRect/>
-                    </a:stretch>
-                  </pic:blipFill>
-                  <pic:spPr>
-                    <a:xfrm>
-                      <a:off x="0" y="0"/>
-                      <a:ext cx="5274310" cy="4761865"/>
-                    </a:xfrm>
-                    <a:prstGeom prst="rect">
-                      <a:avLst/>
-                    </a:prstGeom>
-                  </pic:spPr>
-                </pic:pic>
-              </a:graphicData>
-            </a:graphic>
-          </wp:inline>
-        </w:drawing>
-      </w:r>
-    </w:p>
-    <w:p>
-      <w:r>
-        <w:rPr>
-          <w:rFonts w:hint="eastAsia"/>
-        </w:rPr>
-        <w:t>活动</w:t>
-      </w:r>
-      <w:r>
-        <w:t>信息：</w:t>
-      </w:r>
-      <w:proofErr w:type="gramStart"/>
-      <w:r>
-        <w:t>id</w:t>
-      </w:r>
-      <w:proofErr w:type="gramEnd"/>
-    </w:p>
-    <w:p>
-      <w:r>
-        <w:rPr>
-          <w:rFonts w:hint="eastAsia"/>
-        </w:rPr>
-        <w:t>【评论</w:t>
-      </w:r>
-      <w:r>
-        <w:t>：</w:t>
-      </w:r>
-      <w:r>
-        <w:rPr>
-          <w:rFonts w:hint="eastAsia"/>
-        </w:rPr>
-        <w:t>】</w:t>
-      </w:r>
-    </w:p>
-    <w:p>
-      <w:r>
-        <w:rPr>
-          <w:rFonts w:hint="eastAsia"/>
-        </w:rPr>
-        <w:t>用户</w:t>
-      </w:r>
-      <w:r>
-        <w:t>：</w:t>
-      </w:r>
-    </w:p>
-    <w:p>
-      <w:pPr>
-        <w:rPr>
-          <w:rFonts w:hint="eastAsia"/>
-        </w:rPr>
-      </w:pPr>
-      <w:r>
-        <w:rPr>
-          <w:noProof/>
-        </w:rPr>
-        <w:drawing>
-          <wp:inline distT="0" distB="0" distL="0" distR="0" wp14:anchorId="4FBD22BE" wp14:editId="25EAC36B">
-            <wp:extent cx="5274310" cy="1140460"/>
-            <wp:effectExtent l="0" t="0" r="2540" b="2540"/>
-            <wp:docPr id="7" name="图片 7"/>
-            <wp:cNvGraphicFramePr>
-              <a:graphicFrameLocks xmlns:a="http://schemas.openxmlformats.org/drawingml/2006/main" noChangeAspect="1"/>
-            </wp:cNvGraphicFramePr>
-            <a:graphic xmlns:a="http://schemas.openxmlformats.org/drawingml/2006/main">
-              <a:graphicData uri="http://schemas.openxmlformats.org/drawingml/2006/picture">
-                <pic:pic xmlns:pic="http://schemas.openxmlformats.org/drawingml/2006/picture">
-                  <pic:nvPicPr>
-                    <pic:cNvPr id="1" name=""/>
-                    <pic:cNvPicPr/>
-                  </pic:nvPicPr>
-                  <pic:blipFill>
-                    <a:blip r:embed="rId13"/>
-                    <a:stretch>
-                      <a:fillRect/>
-                    </a:stretch>
-                  </pic:blipFill>
-                  <pic:spPr>
-                    <a:xfrm>
-                      <a:off x="0" y="0"/>
-                      <a:ext cx="5274310" cy="1140460"/>
-                    </a:xfrm>
-                    <a:prstGeom prst="rect">
-                      <a:avLst/>
-                    </a:prstGeom>
-                  </pic:spPr>
-                </pic:pic>
-              </a:graphicData>
-            </a:graphic>
-          </wp:inline>
-        </w:drawing>
-      </w:r>
-    </w:p>
-    <w:p>
-      <w:r>
-        <w:rPr>
-          <w:noProof/>
-        </w:rPr>
-        <w:drawing>
-          <wp:inline distT="0" distB="0" distL="0" distR="0" wp14:anchorId="3A57A508" wp14:editId="4F62F07B">
-            <wp:extent cx="5274310" cy="818515"/>
-            <wp:effectExtent l="0" t="0" r="2540" b="635"/>
-            <wp:docPr id="8" name="图片 8"/>
+            <wp:docPr id="4" name="图片 4"/>
             <wp:cNvGraphicFramePr>
               <a:graphicFrameLocks xmlns:a="http://schemas.openxmlformats.org/drawingml/2006/main" noChangeAspect="1"/>
             </wp:cNvGraphicFramePr>
@@ -4139,6 +4122,286 @@
                   <pic:spPr>
                     <a:xfrm>
                       <a:off x="0" y="0"/>
+                      <a:ext cx="5274310" cy="1771015"/>
+                    </a:xfrm>
+                    <a:prstGeom prst="rect">
+                      <a:avLst/>
+                    </a:prstGeom>
+                  </pic:spPr>
+                </pic:pic>
+              </a:graphicData>
+            </a:graphic>
+          </wp:inline>
+        </w:drawing>
+      </w:r>
+      <w:r>
+        <w:rPr>
+          <w:noProof/>
+        </w:rPr>
+        <w:t xml:space="preserve"> </w:t>
+      </w:r>
+      <w:r>
+        <w:rPr>
+          <w:noProof/>
+        </w:rPr>
+        <w:drawing>
+          <wp:inline distT="0" distB="0" distL="0" distR="0" wp14:anchorId="413F372C" wp14:editId="3134784A">
+            <wp:extent cx="5274310" cy="3668395"/>
+            <wp:effectExtent l="0" t="0" r="2540" b="8255"/>
+            <wp:docPr id="5" name="图片 5"/>
+            <wp:cNvGraphicFramePr>
+              <a:graphicFrameLocks xmlns:a="http://schemas.openxmlformats.org/drawingml/2006/main" noChangeAspect="1"/>
+            </wp:cNvGraphicFramePr>
+            <a:graphic xmlns:a="http://schemas.openxmlformats.org/drawingml/2006/main">
+              <a:graphicData uri="http://schemas.openxmlformats.org/drawingml/2006/picture">
+                <pic:pic xmlns:pic="http://schemas.openxmlformats.org/drawingml/2006/picture">
+                  <pic:nvPicPr>
+                    <pic:cNvPr id="1" name=""/>
+                    <pic:cNvPicPr/>
+                  </pic:nvPicPr>
+                  <pic:blipFill>
+                    <a:blip r:embed="rId15"/>
+                    <a:stretch>
+                      <a:fillRect/>
+                    </a:stretch>
+                  </pic:blipFill>
+                  <pic:spPr>
+                    <a:xfrm>
+                      <a:off x="0" y="0"/>
+                      <a:ext cx="5274310" cy="3668395"/>
+                    </a:xfrm>
+                    <a:prstGeom prst="rect">
+                      <a:avLst/>
+                    </a:prstGeom>
+                  </pic:spPr>
+                </pic:pic>
+              </a:graphicData>
+            </a:graphic>
+          </wp:inline>
+        </w:drawing>
+      </w:r>
+    </w:p>
+    <w:p/>
+    <w:p>
+      <w:r>
+        <w:rPr>
+          <w:rFonts w:hint="eastAsia"/>
+        </w:rPr>
+        <w:t xml:space="preserve">1.3.3 </w:t>
+      </w:r>
+      <w:r>
+        <w:rPr>
+          <w:rFonts w:hint="eastAsia"/>
+        </w:rPr>
+        <w:t>数据</w:t>
+      </w:r>
+      <w:r>
+        <w:t>分析</w:t>
+      </w:r>
+    </w:p>
+    <w:p>
+      <w:r>
+        <w:tab/>
+      </w:r>
+      <w:r>
+        <w:rPr>
+          <w:rFonts w:hint="eastAsia"/>
+        </w:rPr>
+        <w:t>本</w:t>
+      </w:r>
+      <w:r>
+        <w:t>系统的数据有活动信息、</w:t>
+      </w:r>
+      <w:r>
+        <w:rPr>
+          <w:rFonts w:hint="eastAsia"/>
+        </w:rPr>
+        <w:t>【</w:t>
+      </w:r>
+      <w:r>
+        <w:t>评论</w:t>
+      </w:r>
+      <w:r>
+        <w:rPr>
+          <w:rFonts w:hint="eastAsia"/>
+        </w:rPr>
+        <w:t>】</w:t>
+      </w:r>
+      <w:r>
+        <w:t>、用户信息。</w:t>
+      </w:r>
+      <w:r>
+        <w:rPr>
+          <w:rFonts w:hint="eastAsia"/>
+        </w:rPr>
+        <w:t>ER</w:t>
+      </w:r>
+      <w:r>
+        <w:rPr>
+          <w:rFonts w:hint="eastAsia"/>
+        </w:rPr>
+        <w:t>图</w:t>
+      </w:r>
+      <w:r>
+        <w:t>如下：</w:t>
+      </w:r>
+    </w:p>
+    <w:p>
+      <w:r>
+        <w:rPr>
+          <w:noProof/>
+        </w:rPr>
+        <w:lastRenderedPageBreak/>
+        <w:drawing>
+          <wp:inline distT="0" distB="0" distL="0" distR="0" wp14:anchorId="44F7788A" wp14:editId="64D80ED0">
+            <wp:extent cx="5274310" cy="4761865"/>
+            <wp:effectExtent l="0" t="0" r="2540" b="635"/>
+            <wp:docPr id="6" name="图片 6"/>
+            <wp:cNvGraphicFramePr>
+              <a:graphicFrameLocks xmlns:a="http://schemas.openxmlformats.org/drawingml/2006/main" noChangeAspect="1"/>
+            </wp:cNvGraphicFramePr>
+            <a:graphic xmlns:a="http://schemas.openxmlformats.org/drawingml/2006/main">
+              <a:graphicData uri="http://schemas.openxmlformats.org/drawingml/2006/picture">
+                <pic:pic xmlns:pic="http://schemas.openxmlformats.org/drawingml/2006/picture">
+                  <pic:nvPicPr>
+                    <pic:cNvPr id="1" name=""/>
+                    <pic:cNvPicPr/>
+                  </pic:nvPicPr>
+                  <pic:blipFill>
+                    <a:blip r:embed="rId16"/>
+                    <a:stretch>
+                      <a:fillRect/>
+                    </a:stretch>
+                  </pic:blipFill>
+                  <pic:spPr>
+                    <a:xfrm>
+                      <a:off x="0" y="0"/>
+                      <a:ext cx="5274310" cy="4761865"/>
+                    </a:xfrm>
+                    <a:prstGeom prst="rect">
+                      <a:avLst/>
+                    </a:prstGeom>
+                  </pic:spPr>
+                </pic:pic>
+              </a:graphicData>
+            </a:graphic>
+          </wp:inline>
+        </w:drawing>
+      </w:r>
+    </w:p>
+    <w:p>
+      <w:r>
+        <w:rPr>
+          <w:rFonts w:hint="eastAsia"/>
+        </w:rPr>
+        <w:t>活动</w:t>
+      </w:r>
+      <w:r>
+        <w:t>信息：</w:t>
+      </w:r>
+      <w:r>
+        <w:t>id</w:t>
+      </w:r>
+    </w:p>
+    <w:p>
+      <w:r>
+        <w:rPr>
+          <w:rFonts w:hint="eastAsia"/>
+        </w:rPr>
+        <w:t>【评论</w:t>
+      </w:r>
+      <w:r>
+        <w:t>：</w:t>
+      </w:r>
+      <w:r>
+        <w:rPr>
+          <w:rFonts w:hint="eastAsia"/>
+        </w:rPr>
+        <w:t>】</w:t>
+      </w:r>
+    </w:p>
+    <w:p>
+      <w:r>
+        <w:rPr>
+          <w:rFonts w:hint="eastAsia"/>
+        </w:rPr>
+        <w:t>用户</w:t>
+      </w:r>
+      <w:r>
+        <w:t>：</w:t>
+      </w:r>
+    </w:p>
+    <w:p>
+      <w:r>
+        <w:rPr>
+          <w:noProof/>
+        </w:rPr>
+        <w:drawing>
+          <wp:inline distT="0" distB="0" distL="0" distR="0" wp14:anchorId="4FBD22BE" wp14:editId="25EAC36B">
+            <wp:extent cx="5274310" cy="1140460"/>
+            <wp:effectExtent l="0" t="0" r="2540" b="2540"/>
+            <wp:docPr id="7" name="图片 7"/>
+            <wp:cNvGraphicFramePr>
+              <a:graphicFrameLocks xmlns:a="http://schemas.openxmlformats.org/drawingml/2006/main" noChangeAspect="1"/>
+            </wp:cNvGraphicFramePr>
+            <a:graphic xmlns:a="http://schemas.openxmlformats.org/drawingml/2006/main">
+              <a:graphicData uri="http://schemas.openxmlformats.org/drawingml/2006/picture">
+                <pic:pic xmlns:pic="http://schemas.openxmlformats.org/drawingml/2006/picture">
+                  <pic:nvPicPr>
+                    <pic:cNvPr id="1" name=""/>
+                    <pic:cNvPicPr/>
+                  </pic:nvPicPr>
+                  <pic:blipFill>
+                    <a:blip r:embed="rId17"/>
+                    <a:stretch>
+                      <a:fillRect/>
+                    </a:stretch>
+                  </pic:blipFill>
+                  <pic:spPr>
+                    <a:xfrm>
+                      <a:off x="0" y="0"/>
+                      <a:ext cx="5274310" cy="1140460"/>
+                    </a:xfrm>
+                    <a:prstGeom prst="rect">
+                      <a:avLst/>
+                    </a:prstGeom>
+                  </pic:spPr>
+                </pic:pic>
+              </a:graphicData>
+            </a:graphic>
+          </wp:inline>
+        </w:drawing>
+      </w:r>
+    </w:p>
+    <w:p>
+      <w:r>
+        <w:rPr>
+          <w:noProof/>
+        </w:rPr>
+        <w:drawing>
+          <wp:inline distT="0" distB="0" distL="0" distR="0" wp14:anchorId="3A57A508" wp14:editId="4F62F07B">
+            <wp:extent cx="5274310" cy="818515"/>
+            <wp:effectExtent l="0" t="0" r="2540" b="635"/>
+            <wp:docPr id="8" name="图片 8"/>
+            <wp:cNvGraphicFramePr>
+              <a:graphicFrameLocks xmlns:a="http://schemas.openxmlformats.org/drawingml/2006/main" noChangeAspect="1"/>
+            </wp:cNvGraphicFramePr>
+            <a:graphic xmlns:a="http://schemas.openxmlformats.org/drawingml/2006/main">
+              <a:graphicData uri="http://schemas.openxmlformats.org/drawingml/2006/picture">
+                <pic:pic xmlns:pic="http://schemas.openxmlformats.org/drawingml/2006/picture">
+                  <pic:nvPicPr>
+                    <pic:cNvPr id="1" name=""/>
+                    <pic:cNvPicPr/>
+                  </pic:nvPicPr>
+                  <pic:blipFill>
+                    <a:blip r:embed="rId18"/>
+                    <a:stretch>
+                      <a:fillRect/>
+                    </a:stretch>
+                  </pic:blipFill>
+                  <pic:spPr>
+                    <a:xfrm>
+                      <a:off x="0" y="0"/>
                       <a:ext cx="5274310" cy="818515"/>
                     </a:xfrm>
                     <a:prstGeom prst="rect">
@@ -4152,15 +4415,7 @@
         </w:drawing>
       </w:r>
     </w:p>
-    <w:p>
-      <w:pPr>
-        <w:rPr>
-          <w:rFonts w:hint="eastAsia"/>
-        </w:rPr>
-      </w:pPr>
-      <w:bookmarkStart w:id="0" w:name="_GoBack"/>
-      <w:bookmarkEnd w:id="0"/>
-    </w:p>
+    <w:p/>
     <w:p>
       <w:r>
         <w:t xml:space="preserve">3.3 </w:t>
@@ -4519,19 +4774,11 @@
         </w:rPr>
         <w:t>（非关系数据库的统称）数据库两大类型。</w:t>
       </w:r>
-      <w:proofErr w:type="spellStart"/>
-      <w:r>
-        <w:rPr>
-          <w:rFonts w:hint="eastAsia"/>
-        </w:rPr>
-        <w:t>MongoDB</w:t>
-      </w:r>
-      <w:proofErr w:type="spellEnd"/>
-      <w:r>
-        <w:rPr>
-          <w:rFonts w:hint="eastAsia"/>
-        </w:rPr>
-        <w:t xml:space="preserve"> </w:t>
+      <w:r>
+        <w:rPr>
+          <w:rFonts w:hint="eastAsia"/>
+        </w:rPr>
+        <w:t xml:space="preserve">MongoDB </w:t>
       </w:r>
       <w:r>
         <w:rPr>
@@ -4694,21 +4941,7 @@
         <w:rPr>
           <w:rFonts w:hint="eastAsia"/>
         </w:rPr>
-        <w:t>用图、</w:t>
-      </w:r>
-      <w:proofErr w:type="gramStart"/>
-      <w:r>
-        <w:rPr>
-          <w:rFonts w:hint="eastAsia"/>
-        </w:rPr>
-        <w:t>文展示</w:t>
-      </w:r>
-      <w:proofErr w:type="gramEnd"/>
-      <w:r>
-        <w:rPr>
-          <w:rFonts w:hint="eastAsia"/>
-        </w:rPr>
-        <w:t>系统主要功能的运行情况，即各功能输入输出情况</w:t>
+        <w:t>用图、文展示系统主要功能的运行情况，即各功能输入输出情况</w:t>
       </w:r>
     </w:p>
     <w:p/>
@@ -4878,13 +5111,8 @@
         </w:rPr>
         <w:t>以</w:t>
       </w:r>
-      <w:proofErr w:type="gramStart"/>
-      <w:r>
-        <w:t>个</w:t>
-      </w:r>
-      <w:proofErr w:type="gramEnd"/>
-      <w:r>
-        <w:t>人为单位查询的</w:t>
+      <w:r>
+        <w:t>个人为单位查询的</w:t>
       </w:r>
       <w:r>
         <w:rPr>
@@ -4995,6 +5223,44 @@
     </w:sectPr>
   </w:body>
 </w:document>
+</file>
+
+<file path=word/endnotes.xml><?xml version="1.0" encoding="utf-8"?>
+<w:endnotes xmlns:wpc="http://schemas.microsoft.com/office/word/2010/wordprocessingCanvas" xmlns:mc="http://schemas.openxmlformats.org/markup-compatibility/2006" xmlns:o="urn:schemas-microsoft-com:office:office" xmlns:r="http://schemas.openxmlformats.org/officeDocument/2006/relationships" xmlns:m="http://schemas.openxmlformats.org/officeDocument/2006/math" xmlns:v="urn:schemas-microsoft-com:vml" xmlns:wp14="http://schemas.microsoft.com/office/word/2010/wordprocessingDrawing" xmlns:wp="http://schemas.openxmlformats.org/drawingml/2006/wordprocessingDrawing" xmlns:w10="urn:schemas-microsoft-com:office:word" xmlns:w="http://schemas.openxmlformats.org/wordprocessingml/2006/main" xmlns:w14="http://schemas.microsoft.com/office/word/2010/wordml" xmlns:w15="http://schemas.microsoft.com/office/word/2012/wordml" xmlns:wpg="http://schemas.microsoft.com/office/word/2010/wordprocessingGroup" xmlns:wpi="http://schemas.microsoft.com/office/word/2010/wordprocessingInk" xmlns:wne="http://schemas.microsoft.com/office/word/2006/wordml" xmlns:wps="http://schemas.microsoft.com/office/word/2010/wordprocessingShape" mc:Ignorable="w14 w15 wp14">
+  <w:endnote w:type="separator" w:id="-1">
+    <w:p>
+      <w:r>
+        <w:separator/>
+      </w:r>
+    </w:p>
+  </w:endnote>
+  <w:endnote w:type="continuationSeparator" w:id="0">
+    <w:p>
+      <w:r>
+        <w:continuationSeparator/>
+      </w:r>
+    </w:p>
+  </w:endnote>
+</w:endnotes>
+</file>
+
+<file path=word/footnotes.xml><?xml version="1.0" encoding="utf-8"?>
+<w:footnotes xmlns:wpc="http://schemas.microsoft.com/office/word/2010/wordprocessingCanvas" xmlns:mc="http://schemas.openxmlformats.org/markup-compatibility/2006" xmlns:o="urn:schemas-microsoft-com:office:office" xmlns:r="http://schemas.openxmlformats.org/officeDocument/2006/relationships" xmlns:m="http://schemas.openxmlformats.org/officeDocument/2006/math" xmlns:v="urn:schemas-microsoft-com:vml" xmlns:wp14="http://schemas.microsoft.com/office/word/2010/wordprocessingDrawing" xmlns:wp="http://schemas.openxmlformats.org/drawingml/2006/wordprocessingDrawing" xmlns:w10="urn:schemas-microsoft-com:office:word" xmlns:w="http://schemas.openxmlformats.org/wordprocessingml/2006/main" xmlns:w14="http://schemas.microsoft.com/office/word/2010/wordml" xmlns:w15="http://schemas.microsoft.com/office/word/2012/wordml" xmlns:wpg="http://schemas.microsoft.com/office/word/2010/wordprocessingGroup" xmlns:wpi="http://schemas.microsoft.com/office/word/2010/wordprocessingInk" xmlns:wne="http://schemas.microsoft.com/office/word/2006/wordml" xmlns:wps="http://schemas.microsoft.com/office/word/2010/wordprocessingShape" mc:Ignorable="w14 w15 wp14">
+  <w:footnote w:type="separator" w:id="-1">
+    <w:p>
+      <w:r>
+        <w:separator/>
+      </w:r>
+    </w:p>
+  </w:footnote>
+  <w:footnote w:type="continuationSeparator" w:id="0">
+    <w:p>
+      <w:r>
+        <w:continuationSeparator/>
+      </w:r>
+    </w:p>
+  </w:footnote>
+</w:footnotes>
 </file>
 
 <file path=word/numbering.xml><?xml version="1.0" encoding="utf-8"?>
@@ -5721,6 +5987,71 @@
       <w:ind w:firstLineChars="200" w:firstLine="420"/>
     </w:pPr>
   </w:style>
+  <w:style w:type="paragraph" w:styleId="a5">
+    <w:name w:val="header"/>
+    <w:basedOn w:val="a"/>
+    <w:link w:val="Char"/>
+    <w:uiPriority w:val="99"/>
+    <w:unhideWhenUsed/>
+    <w:rsid w:val="00B41B5B"/>
+    <w:pPr>
+      <w:pBdr>
+        <w:bottom w:val="single" w:sz="6" w:space="1" w:color="auto"/>
+      </w:pBdr>
+      <w:tabs>
+        <w:tab w:val="center" w:pos="4153"/>
+        <w:tab w:val="right" w:pos="8306"/>
+      </w:tabs>
+      <w:snapToGrid w:val="0"/>
+      <w:jc w:val="center"/>
+    </w:pPr>
+    <w:rPr>
+      <w:sz w:val="18"/>
+      <w:szCs w:val="18"/>
+    </w:rPr>
+  </w:style>
+  <w:style w:type="character" w:customStyle="1" w:styleId="Char">
+    <w:name w:val="页眉 Char"/>
+    <w:basedOn w:val="a0"/>
+    <w:link w:val="a5"/>
+    <w:uiPriority w:val="99"/>
+    <w:rsid w:val="00B41B5B"/>
+    <w:rPr>
+      <w:sz w:val="18"/>
+      <w:szCs w:val="18"/>
+    </w:rPr>
+  </w:style>
+  <w:style w:type="paragraph" w:styleId="a6">
+    <w:name w:val="footer"/>
+    <w:basedOn w:val="a"/>
+    <w:link w:val="Char0"/>
+    <w:uiPriority w:val="99"/>
+    <w:unhideWhenUsed/>
+    <w:rsid w:val="00B41B5B"/>
+    <w:pPr>
+      <w:tabs>
+        <w:tab w:val="center" w:pos="4153"/>
+        <w:tab w:val="right" w:pos="8306"/>
+      </w:tabs>
+      <w:snapToGrid w:val="0"/>
+      <w:jc w:val="left"/>
+    </w:pPr>
+    <w:rPr>
+      <w:sz w:val="18"/>
+      <w:szCs w:val="18"/>
+    </w:rPr>
+  </w:style>
+  <w:style w:type="character" w:customStyle="1" w:styleId="Char0">
+    <w:name w:val="页脚 Char"/>
+    <w:basedOn w:val="a0"/>
+    <w:link w:val="a6"/>
+    <w:uiPriority w:val="99"/>
+    <w:rsid w:val="00B41B5B"/>
+    <w:rPr>
+      <w:sz w:val="18"/>
+      <w:szCs w:val="18"/>
+    </w:rPr>
+  </w:style>
 </w:styles>
 </file>
 

</xml_diff>